<commit_message>
Conclusão da implementação do TP 2
</commit_message>
<xml_diff>
--- a/AEDs I/TP/TP - 2/Documentação TP/Documentação TP 2 - AEDs I - Gabriel Káicon Batista Hilário - 0048609.docx
+++ b/AEDs I/TP/TP - 2/Documentação TP/Documentação TP 2 - AEDs I - Gabriel Káicon Batista Hilário - 0048609.docx
@@ -493,14 +493,7 @@
           <w:b/>
           <w:bCs/>
         </w:rPr>
-        <w:t>OUTUBRO</w:t>
-      </w:r>
-      <w:r>
-        <w:rPr>
-          <w:b/>
-          <w:bCs/>
-        </w:rPr>
-        <w:t xml:space="preserve"> </w:t>
+        <w:t xml:space="preserve">OUTUBRO </w:t>
       </w:r>
       <w:r>
         <w:rPr>
@@ -2033,11 +2026,6 @@
     </w:p>
     <w:p>
       <w:pPr>
-        <w:ind w:firstLine="0"/>
-      </w:pPr>
-    </w:p>
-    <w:p>
-      <w:pPr>
         <w:pStyle w:val="Ttulo2"/>
         <w:numPr>
           <w:ilvl w:val="1"/>
@@ -2097,11 +2085,6 @@
       <w:r>
         <w:t>.</w:t>
       </w:r>
-    </w:p>
-    <w:p>
-      <w:pPr>
-        <w:ind w:firstLine="0"/>
-      </w:pPr>
     </w:p>
     <w:p>
       <w:pPr>
@@ -2247,11 +2230,6 @@
     </w:p>
     <w:p>
       <w:pPr>
-        <w:ind w:firstLine="0"/>
-      </w:pPr>
-    </w:p>
-    <w:p>
-      <w:pPr>
         <w:pStyle w:val="Ttulo2"/>
         <w:numPr>
           <w:ilvl w:val="1"/>
@@ -2401,42 +2379,42 @@
         <w:t xml:space="preserve"> encadeada </w:t>
       </w:r>
       <w:r>
-        <w:t xml:space="preserve">ou lista </w:t>
+        <w:t xml:space="preserve">ou lista com ponteiro que é a </w:t>
+      </w:r>
+      <w:r>
+        <w:t>com alocação dinâmica</w:t>
+      </w:r>
+      <w:r>
+        <w:t>, ou seja, não possui um limite pré-definido podendo ter</w:t>
+      </w:r>
+      <w:r>
+        <w:t xml:space="preserve"> um número</w:t>
+      </w:r>
+      <w:r>
+        <w:t xml:space="preserve"> infinito</w:t>
+      </w:r>
+      <w:r>
+        <w:t xml:space="preserve"> de</w:t>
+      </w:r>
+      <w:r>
+        <w:t xml:space="preserve"> itens</w:t>
+      </w:r>
+      <w:r>
+        <w:t>.</w:t>
+      </w:r>
+      <w:r>
+        <w:t xml:space="preserve"> </w:t>
+      </w:r>
+      <w:bookmarkStart w:id="6" w:name="_Hlk116068088"/>
+      <w:r>
+        <w:t xml:space="preserve">Por fim vemos o conteúdo de Pilha com Arranjo, que funciona como uma pilha na vida real, </w:t>
+      </w:r>
+      <w:r>
+        <w:t xml:space="preserve">onde empilhamos as coisas, </w:t>
       </w:r>
       <w:r>
         <w:lastRenderedPageBreak/>
-        <w:t xml:space="preserve">com ponteiro que é a </w:t>
-      </w:r>
-      <w:r>
-        <w:t>com alocação dinâmica</w:t>
-      </w:r>
-      <w:r>
-        <w:t>, ou seja, não possui um limite pré-definido podendo ter</w:t>
-      </w:r>
-      <w:r>
-        <w:t xml:space="preserve"> um número</w:t>
-      </w:r>
-      <w:r>
-        <w:t xml:space="preserve"> infinito</w:t>
-      </w:r>
-      <w:r>
-        <w:t xml:space="preserve"> de</w:t>
-      </w:r>
-      <w:r>
-        <w:t xml:space="preserve"> itens</w:t>
-      </w:r>
-      <w:r>
-        <w:t>.</w:t>
-      </w:r>
-      <w:r>
-        <w:t xml:space="preserve"> </w:t>
-      </w:r>
-      <w:bookmarkStart w:id="6" w:name="_Hlk116068088"/>
-      <w:r>
-        <w:t xml:space="preserve">Por fim vemos o conteúdo de Pilha com Arranjo, que funciona como uma pilha na vida real, </w:t>
-      </w:r>
-      <w:r>
-        <w:t>onde empilhamos as coisas, e para retirar o primeiro item empilhado, devemos remover todos os itens empilhados após ele, para remove-lo, e para remover o segundo, devemos remover todos os itens inseridos após ele, para então remover o segundo, e isso serve para todo e qualquer item empilhado</w:t>
+        <w:t>e para retirar o primeiro item empilhado, devemos remover todos os itens empilhados após ele, para remove-lo, e para remover o segundo, devemos remover todos os itens inseridos após ele, para então remover o segundo, e isso serve para todo e qualquer item empilhado</w:t>
       </w:r>
       <w:r>
         <w:t>. Resumindo, o primeiro que entra é o último que sai</w:t>
@@ -2581,11 +2559,6 @@
     </w:p>
     <w:p>
       <w:pPr>
-        <w:ind w:firstLine="0"/>
-      </w:pPr>
-    </w:p>
-    <w:p>
-      <w:pPr>
         <w:pStyle w:val="Ttulo2"/>
         <w:numPr>
           <w:ilvl w:val="1"/>
@@ -2619,7 +2592,6 @@
         <w:t>(TADs).</w:t>
       </w:r>
     </w:p>
-    <w:p/>
     <w:p>
       <w:pPr>
         <w:pStyle w:val="Ttulo2"/>
@@ -2807,6 +2779,12 @@
           </wp:inline>
         </w:drawing>
       </w:r>
+    </w:p>
+    <w:p>
+      <w:pPr>
+        <w:ind w:firstLine="0"/>
+        <w:jc w:val="center"/>
+      </w:pPr>
     </w:p>
     <w:p>
       <w:pPr>
@@ -3181,20 +3159,38 @@
     </w:p>
     <w:p>
       <w:pPr>
+        <w:ind w:firstLine="0"/>
+        <w:jc w:val="center"/>
+      </w:pPr>
+      <w:r>
+        <w:t xml:space="preserve">A parte de manipulação de arquivos é mais abstrata, não é convencional para ilustrar ela, mas podemos </w:t>
+      </w:r>
+      <w:r>
+        <w:t>usar</w:t>
+      </w:r>
+      <w:r>
+        <w:t xml:space="preserve"> uma analogia</w:t>
+      </w:r>
+      <w:r>
+        <w:t xml:space="preserve"> para compreender, imagine-se estudando para uma prova, onde se usa u</w:t>
+      </w:r>
+    </w:p>
+    <w:p>
+      <w:pPr>
+        <w:ind w:firstLine="0"/>
+        <w:jc w:val="center"/>
+      </w:pPr>
+    </w:p>
+    <w:p>
+      <w:pPr>
         <w:pStyle w:val="PargrafodaLista"/>
         <w:ind w:left="0" w:firstLine="1134"/>
       </w:pPr>
       <w:r>
-        <w:t xml:space="preserve">A parte de manipulação de arquivos é mais abstrata, não é convencional para ilustrar ela, mas podemos </w:t>
-      </w:r>
-      <w:r>
-        <w:t>usar</w:t>
-      </w:r>
-      <w:r>
-        <w:t xml:space="preserve"> uma analogia</w:t>
-      </w:r>
-      <w:r>
-        <w:t xml:space="preserve"> para compreender, imagine-se estudando para uma prova, onde se usa um livro e </w:t>
+        <w:t>Pilha</w:t>
+      </w:r>
+      <w:r>
+        <w:t xml:space="preserve">m livro e </w:t>
       </w:r>
       <w:r>
         <w:t>uma folha de papel em branco,</w:t>
@@ -3289,7 +3285,10 @@
     <w:p>
       <w:pPr>
         <w:pStyle w:val="PargrafodaLista"/>
-        <w:ind w:left="1134" w:firstLine="0"/>
+        <w:ind w:left="0" w:firstLine="0"/>
+        <w:rPr>
+          <w:color w:val="FF0000"/>
+        </w:rPr>
       </w:pPr>
       <w:bookmarkStart w:id="15" w:name="_Hlk116067353"/>
       <w:r>
@@ -3298,28 +3297,646 @@
         </w:rPr>
         <w:t>*modularização</w:t>
       </w:r>
-      <w:r>
+    </w:p>
+    <w:p>
+      <w:pPr>
+        <w:pStyle w:val="PargrafodaLista"/>
+        <w:ind w:left="0" w:firstLine="0"/>
         <w:rPr>
           <w:color w:val="FF0000"/>
         </w:rPr>
+      </w:pPr>
+    </w:p>
+    <w:p>
+      <w:pPr>
+        <w:pStyle w:val="PargrafodaLista"/>
+        <w:ind w:left="0" w:firstLine="0"/>
+        <w:rPr>
+          <w:color w:val="FF0000"/>
+        </w:rPr>
+      </w:pPr>
+      <w:r>
+        <w:rPr>
+          <w:color w:val="FF0000"/>
+        </w:rPr>
+        <w:t>*Funções</w:t>
+      </w:r>
+    </w:p>
+    <w:p>
+      <w:pPr>
+        <w:pStyle w:val="PargrafodaLista"/>
+        <w:ind w:left="0" w:firstLine="0"/>
+        <w:jc w:val="left"/>
+        <w:rPr>
+          <w:color w:val="FF0000"/>
+        </w:rPr>
+      </w:pPr>
+      <w:r>
+        <w:rPr>
+          <w:color w:val="FF0000"/>
+        </w:rPr>
+        <w:t>Kjhk ordena</w:t>
+      </w:r>
+      <w:r>
+        <w:rPr>
+          <w:color w:val="FF0000"/>
+        </w:rPr>
         <w:br/>
-        <w:t>*funções</w:t>
+      </w:r>
+      <w:r>
+        <w:drawing>
+          <wp:inline distT="0" distB="0" distL="0" distR="0" wp14:anchorId="231E11E0" wp14:editId="45B52F73">
+            <wp:extent cx="5760085" cy="1591475"/>
+            <wp:effectExtent l="0" t="0" r="0" b="8890"/>
+            <wp:docPr id="15" name="Imagem 15"/>
+            <wp:cNvGraphicFramePr>
+              <a:graphicFrameLocks xmlns:a="http://schemas.openxmlformats.org/drawingml/2006/main" noChangeAspect="1"/>
+            </wp:cNvGraphicFramePr>
+            <a:graphic xmlns:a="http://schemas.openxmlformats.org/drawingml/2006/main">
+              <a:graphicData uri="http://schemas.openxmlformats.org/drawingml/2006/picture">
+                <pic:pic xmlns:pic="http://schemas.openxmlformats.org/drawingml/2006/picture">
+                  <pic:nvPicPr>
+                    <pic:cNvPr id="1" name=""/>
+                    <pic:cNvPicPr/>
+                  </pic:nvPicPr>
+                  <pic:blipFill rotWithShape="1">
+                    <a:blip r:embed="rId15"/>
+                    <a:srcRect b="18336"/>
+                    <a:stretch/>
+                  </pic:blipFill>
+                  <pic:spPr bwMode="auto">
+                    <a:xfrm>
+                      <a:off x="0" y="0"/>
+                      <a:ext cx="5760085" cy="1591475"/>
+                    </a:xfrm>
+                    <a:prstGeom prst="rect">
+                      <a:avLst/>
+                    </a:prstGeom>
+                    <a:ln>
+                      <a:noFill/>
+                    </a:ln>
+                    <a:extLst>
+                      <a:ext uri="{53640926-AAD7-44D8-BBD7-CCE9431645EC}">
+                        <a14:shadowObscured xmlns:a14="http://schemas.microsoft.com/office/drawing/2010/main"/>
+                      </a:ext>
+                    </a:extLst>
+                  </pic:spPr>
+                </pic:pic>
+              </a:graphicData>
+            </a:graphic>
+          </wp:inline>
+        </w:drawing>
+      </w:r>
+    </w:p>
+    <w:p>
+      <w:pPr>
+        <w:pStyle w:val="PargrafodaLista"/>
+        <w:ind w:left="0" w:firstLine="0"/>
+        <w:rPr>
+          <w:color w:val="FF0000"/>
+        </w:rPr>
+      </w:pPr>
+      <w:r>
+        <w:rPr>
+          <w:color w:val="FF0000"/>
+        </w:rPr>
+        <w:t>jghjlk topo</w:t>
       </w:r>
     </w:p>
     <w:bookmarkEnd w:id="15"/>
     <w:p>
       <w:pPr>
         <w:pStyle w:val="PargrafodaLista"/>
-        <w:ind w:left="0" w:firstLine="1134"/>
-      </w:pPr>
-      <w:r>
-        <w:t> </w:t>
-      </w:r>
-    </w:p>
-    <w:p>
+        <w:ind w:left="0" w:firstLine="0"/>
+      </w:pPr>
+      <w:r>
+        <w:drawing>
+          <wp:inline distT="0" distB="0" distL="0" distR="0" wp14:anchorId="4A38AE66" wp14:editId="09A3B718">
+            <wp:extent cx="2816448" cy="524249"/>
+            <wp:effectExtent l="0" t="0" r="3175" b="9525"/>
+            <wp:docPr id="16" name="Imagem 16"/>
+            <wp:cNvGraphicFramePr>
+              <a:graphicFrameLocks xmlns:a="http://schemas.openxmlformats.org/drawingml/2006/main" noChangeAspect="1"/>
+            </wp:cNvGraphicFramePr>
+            <a:graphic xmlns:a="http://schemas.openxmlformats.org/drawingml/2006/main">
+              <a:graphicData uri="http://schemas.openxmlformats.org/drawingml/2006/picture">
+                <pic:pic xmlns:pic="http://schemas.openxmlformats.org/drawingml/2006/picture">
+                  <pic:nvPicPr>
+                    <pic:cNvPr id="1" name=""/>
+                    <pic:cNvPicPr/>
+                  </pic:nvPicPr>
+                  <pic:blipFill rotWithShape="1">
+                    <a:blip r:embed="rId15"/>
+                    <a:srcRect t="81180" r="65793"/>
+                    <a:stretch/>
+                  </pic:blipFill>
+                  <pic:spPr bwMode="auto">
+                    <a:xfrm>
+                      <a:off x="0" y="0"/>
+                      <a:ext cx="2868581" cy="533953"/>
+                    </a:xfrm>
+                    <a:prstGeom prst="rect">
+                      <a:avLst/>
+                    </a:prstGeom>
+                    <a:ln>
+                      <a:noFill/>
+                    </a:ln>
+                    <a:extLst>
+                      <a:ext uri="{53640926-AAD7-44D8-BBD7-CCE9431645EC}">
+                        <a14:shadowObscured xmlns:a14="http://schemas.microsoft.com/office/drawing/2010/main"/>
+                      </a:ext>
+                    </a:extLst>
+                  </pic:spPr>
+                </pic:pic>
+              </a:graphicData>
+            </a:graphic>
+          </wp:inline>
+        </w:drawing>
+      </w:r>
+    </w:p>
+    <w:p>
+      <w:pPr>
+        <w:pStyle w:val="PargrafodaLista"/>
+        <w:ind w:left="0" w:firstLine="0"/>
+      </w:pPr>
+      <w:r>
+        <w:t>Jkhkh</w:t>
+      </w:r>
+    </w:p>
+    <w:p>
+      <w:pPr>
+        <w:pStyle w:val="PargrafodaLista"/>
+        <w:ind w:left="0" w:firstLine="0"/>
+      </w:pPr>
+      <w:r>
+        <w:drawing>
+          <wp:inline distT="0" distB="0" distL="0" distR="0" wp14:anchorId="58981623" wp14:editId="71F6AF40">
+            <wp:extent cx="2283314" cy="523512"/>
+            <wp:effectExtent l="0" t="0" r="3175" b="0"/>
+            <wp:docPr id="18" name="Imagem 18"/>
+            <wp:cNvGraphicFramePr>
+              <a:graphicFrameLocks xmlns:a="http://schemas.openxmlformats.org/drawingml/2006/main" noChangeAspect="1"/>
+            </wp:cNvGraphicFramePr>
+            <a:graphic xmlns:a="http://schemas.openxmlformats.org/drawingml/2006/main">
+              <a:graphicData uri="http://schemas.openxmlformats.org/drawingml/2006/picture">
+                <pic:pic xmlns:pic="http://schemas.openxmlformats.org/drawingml/2006/picture">
+                  <pic:nvPicPr>
+                    <pic:cNvPr id="1" name=""/>
+                    <pic:cNvPicPr/>
+                  </pic:nvPicPr>
+                  <pic:blipFill rotWithShape="1">
+                    <a:blip r:embed="rId16"/>
+                    <a:srcRect r="67602" b="83166"/>
+                    <a:stretch/>
+                  </pic:blipFill>
+                  <pic:spPr bwMode="auto">
+                    <a:xfrm>
+                      <a:off x="0" y="0"/>
+                      <a:ext cx="2329532" cy="534109"/>
+                    </a:xfrm>
+                    <a:prstGeom prst="rect">
+                      <a:avLst/>
+                    </a:prstGeom>
+                    <a:ln>
+                      <a:noFill/>
+                    </a:ln>
+                    <a:extLst>
+                      <a:ext uri="{53640926-AAD7-44D8-BBD7-CCE9431645EC}">
+                        <a14:shadowObscured xmlns:a14="http://schemas.microsoft.com/office/drawing/2010/main"/>
+                      </a:ext>
+                    </a:extLst>
+                  </pic:spPr>
+                </pic:pic>
+              </a:graphicData>
+            </a:graphic>
+          </wp:inline>
+        </w:drawing>
+      </w:r>
+    </w:p>
+    <w:p>
+      <w:pPr>
+        <w:pStyle w:val="PargrafodaLista"/>
+        <w:ind w:left="0" w:firstLine="0"/>
+      </w:pPr>
+      <w:r>
+        <w:t>saaklsjdkald</w:t>
+      </w:r>
+    </w:p>
+    <w:p>
+      <w:pPr>
+        <w:pStyle w:val="PargrafodaLista"/>
+        <w:ind w:left="0" w:firstLine="0"/>
+      </w:pPr>
+      <w:r>
+        <w:drawing>
+          <wp:inline distT="0" distB="0" distL="0" distR="0" wp14:anchorId="06C47AB0" wp14:editId="5C4C188D">
+            <wp:extent cx="5760085" cy="2541905"/>
+            <wp:effectExtent l="0" t="0" r="0" b="0"/>
+            <wp:docPr id="17" name="Imagem 17"/>
+            <wp:cNvGraphicFramePr>
+              <a:graphicFrameLocks xmlns:a="http://schemas.openxmlformats.org/drawingml/2006/main" noChangeAspect="1"/>
+            </wp:cNvGraphicFramePr>
+            <a:graphic xmlns:a="http://schemas.openxmlformats.org/drawingml/2006/main">
+              <a:graphicData uri="http://schemas.openxmlformats.org/drawingml/2006/picture">
+                <pic:pic xmlns:pic="http://schemas.openxmlformats.org/drawingml/2006/picture">
+                  <pic:nvPicPr>
+                    <pic:cNvPr id="1" name=""/>
+                    <pic:cNvPicPr/>
+                  </pic:nvPicPr>
+                  <pic:blipFill>
+                    <a:blip r:embed="rId16"/>
+                    <a:stretch>
+                      <a:fillRect/>
+                    </a:stretch>
+                  </pic:blipFill>
+                  <pic:spPr>
+                    <a:xfrm>
+                      <a:off x="0" y="0"/>
+                      <a:ext cx="5760085" cy="2541905"/>
+                    </a:xfrm>
+                    <a:prstGeom prst="rect">
+                      <a:avLst/>
+                    </a:prstGeom>
+                  </pic:spPr>
+                </pic:pic>
+              </a:graphicData>
+            </a:graphic>
+          </wp:inline>
+        </w:drawing>
+      </w:r>
+    </w:p>
+    <w:p>
+      <w:pPr>
+        <w:pStyle w:val="PargrafodaLista"/>
+        <w:ind w:left="0" w:firstLine="0"/>
+      </w:pPr>
+      <w:r>
+        <w:t>Menu tá no apêndice F</w:t>
+      </w:r>
+    </w:p>
+    <w:p>
+      <w:pPr>
+        <w:pStyle w:val="PargrafodaLista"/>
+        <w:ind w:left="0" w:firstLine="0"/>
+      </w:pPr>
+      <w:r>
+        <w:t>Inclusão de pedido</w:t>
+      </w:r>
+      <w:r>
+        <w:t xml:space="preserve">, </w:t>
+      </w:r>
+      <w:r>
+        <w:t>validação do código, apêndice G</w:t>
+      </w:r>
+    </w:p>
+    <w:p>
+      <w:pPr>
+        <w:pStyle w:val="PargrafodaLista"/>
+        <w:ind w:left="0" w:firstLine="0"/>
+      </w:pPr>
+      <w:r>
+        <w:lastRenderedPageBreak/>
+        <w:drawing>
+          <wp:inline distT="0" distB="0" distL="0" distR="0" wp14:anchorId="3281FD8C" wp14:editId="5AE5245F">
+            <wp:extent cx="5760085" cy="6671945"/>
+            <wp:effectExtent l="0" t="0" r="0" b="0"/>
+            <wp:docPr id="20" name="Imagem 20"/>
+            <wp:cNvGraphicFramePr>
+              <a:graphicFrameLocks xmlns:a="http://schemas.openxmlformats.org/drawingml/2006/main" noChangeAspect="1"/>
+            </wp:cNvGraphicFramePr>
+            <a:graphic xmlns:a="http://schemas.openxmlformats.org/drawingml/2006/main">
+              <a:graphicData uri="http://schemas.openxmlformats.org/drawingml/2006/picture">
+                <pic:pic xmlns:pic="http://schemas.openxmlformats.org/drawingml/2006/picture">
+                  <pic:nvPicPr>
+                    <pic:cNvPr id="1" name=""/>
+                    <pic:cNvPicPr/>
+                  </pic:nvPicPr>
+                  <pic:blipFill>
+                    <a:blip r:embed="rId17"/>
+                    <a:stretch>
+                      <a:fillRect/>
+                    </a:stretch>
+                  </pic:blipFill>
+                  <pic:spPr>
+                    <a:xfrm>
+                      <a:off x="0" y="0"/>
+                      <a:ext cx="5760085" cy="6671945"/>
+                    </a:xfrm>
+                    <a:prstGeom prst="rect">
+                      <a:avLst/>
+                    </a:prstGeom>
+                  </pic:spPr>
+                </pic:pic>
+              </a:graphicData>
+            </a:graphic>
+          </wp:inline>
+        </w:drawing>
+      </w:r>
+    </w:p>
+    <w:p>
+      <w:pPr>
+        <w:ind w:firstLine="0"/>
+      </w:pPr>
+      <w:r>
+        <w:t>Listapedidos</w:t>
+      </w:r>
+    </w:p>
+    <w:p>
+      <w:pPr>
+        <w:ind w:firstLine="0"/>
+      </w:pPr>
+      <w:r>
+        <w:drawing>
+          <wp:inline distT="0" distB="0" distL="0" distR="0" wp14:anchorId="43B4F6BD" wp14:editId="106A79CB">
+            <wp:extent cx="4763165" cy="1247949"/>
+            <wp:effectExtent l="0" t="0" r="0" b="9525"/>
+            <wp:docPr id="21" name="Imagem 21"/>
+            <wp:cNvGraphicFramePr>
+              <a:graphicFrameLocks xmlns:a="http://schemas.openxmlformats.org/drawingml/2006/main" noChangeAspect="1"/>
+            </wp:cNvGraphicFramePr>
+            <a:graphic xmlns:a="http://schemas.openxmlformats.org/drawingml/2006/main">
+              <a:graphicData uri="http://schemas.openxmlformats.org/drawingml/2006/picture">
+                <pic:pic xmlns:pic="http://schemas.openxmlformats.org/drawingml/2006/picture">
+                  <pic:nvPicPr>
+                    <pic:cNvPr id="1" name=""/>
+                    <pic:cNvPicPr/>
+                  </pic:nvPicPr>
+                  <pic:blipFill>
+                    <a:blip r:embed="rId18"/>
+                    <a:stretch>
+                      <a:fillRect/>
+                    </a:stretch>
+                  </pic:blipFill>
+                  <pic:spPr>
+                    <a:xfrm>
+                      <a:off x="0" y="0"/>
+                      <a:ext cx="4763165" cy="1247949"/>
+                    </a:xfrm>
+                    <a:prstGeom prst="rect">
+                      <a:avLst/>
+                    </a:prstGeom>
+                  </pic:spPr>
+                </pic:pic>
+              </a:graphicData>
+            </a:graphic>
+          </wp:inline>
+        </w:drawing>
+      </w:r>
+    </w:p>
+    <w:p>
+      <w:pPr>
+        <w:ind w:firstLine="0"/>
+      </w:pPr>
+      <w:r>
+        <w:t>Ver cardápio</w:t>
+      </w:r>
+    </w:p>
+    <w:p>
+      <w:pPr>
+        <w:ind w:firstLine="0"/>
+      </w:pPr>
+      <w:r>
+        <w:lastRenderedPageBreak/>
+        <w:drawing>
+          <wp:inline distT="0" distB="0" distL="0" distR="0" wp14:anchorId="067EC21B" wp14:editId="47E92847">
+            <wp:extent cx="4725059" cy="1705213"/>
+            <wp:effectExtent l="0" t="0" r="0" b="9525"/>
+            <wp:docPr id="22" name="Imagem 22"/>
+            <wp:cNvGraphicFramePr>
+              <a:graphicFrameLocks xmlns:a="http://schemas.openxmlformats.org/drawingml/2006/main" noChangeAspect="1"/>
+            </wp:cNvGraphicFramePr>
+            <a:graphic xmlns:a="http://schemas.openxmlformats.org/drawingml/2006/main">
+              <a:graphicData uri="http://schemas.openxmlformats.org/drawingml/2006/picture">
+                <pic:pic xmlns:pic="http://schemas.openxmlformats.org/drawingml/2006/picture">
+                  <pic:nvPicPr>
+                    <pic:cNvPr id="1" name=""/>
+                    <pic:cNvPicPr/>
+                  </pic:nvPicPr>
+                  <pic:blipFill>
+                    <a:blip r:embed="rId19"/>
+                    <a:stretch>
+                      <a:fillRect/>
+                    </a:stretch>
+                  </pic:blipFill>
+                  <pic:spPr>
+                    <a:xfrm>
+                      <a:off x="0" y="0"/>
+                      <a:ext cx="4725059" cy="1705213"/>
+                    </a:xfrm>
+                    <a:prstGeom prst="rect">
+                      <a:avLst/>
+                    </a:prstGeom>
+                  </pic:spPr>
+                </pic:pic>
+              </a:graphicData>
+            </a:graphic>
+          </wp:inline>
+        </w:drawing>
+      </w:r>
+    </w:p>
+    <w:p>
+      <w:pPr>
+        <w:ind w:firstLine="0"/>
+      </w:pPr>
+      <w:r>
+        <w:t>consultaPedido</w:t>
+      </w:r>
+    </w:p>
+    <w:p>
+      <w:pPr>
+        <w:ind w:firstLine="0"/>
+      </w:pPr>
+      <w:r>
+        <w:drawing>
+          <wp:inline distT="0" distB="0" distL="0" distR="0" wp14:anchorId="5947E461" wp14:editId="36115161">
+            <wp:extent cx="4753638" cy="3219899"/>
+            <wp:effectExtent l="0" t="0" r="8890" b="0"/>
+            <wp:docPr id="23" name="Imagem 23"/>
+            <wp:cNvGraphicFramePr>
+              <a:graphicFrameLocks xmlns:a="http://schemas.openxmlformats.org/drawingml/2006/main" noChangeAspect="1"/>
+            </wp:cNvGraphicFramePr>
+            <a:graphic xmlns:a="http://schemas.openxmlformats.org/drawingml/2006/main">
+              <a:graphicData uri="http://schemas.openxmlformats.org/drawingml/2006/picture">
+                <pic:pic xmlns:pic="http://schemas.openxmlformats.org/drawingml/2006/picture">
+                  <pic:nvPicPr>
+                    <pic:cNvPr id="1" name=""/>
+                    <pic:cNvPicPr/>
+                  </pic:nvPicPr>
+                  <pic:blipFill>
+                    <a:blip r:embed="rId20"/>
+                    <a:stretch>
+                      <a:fillRect/>
+                    </a:stretch>
+                  </pic:blipFill>
+                  <pic:spPr>
+                    <a:xfrm>
+                      <a:off x="0" y="0"/>
+                      <a:ext cx="4753638" cy="3219899"/>
+                    </a:xfrm>
+                    <a:prstGeom prst="rect">
+                      <a:avLst/>
+                    </a:prstGeom>
+                  </pic:spPr>
+                </pic:pic>
+              </a:graphicData>
+            </a:graphic>
+          </wp:inline>
+        </w:drawing>
+      </w:r>
+    </w:p>
+    <w:p>
+      <w:pPr>
+        <w:ind w:firstLine="0"/>
+      </w:pPr>
+      <w:r>
+        <w:t>Imprimir entrega Conversão lista para pilha</w:t>
+      </w:r>
+    </w:p>
+    <w:p>
+      <w:pPr>
+        <w:ind w:firstLine="0"/>
+      </w:pPr>
+      <w:r>
+        <w:drawing>
+          <wp:inline distT="0" distB="0" distL="0" distR="0" wp14:anchorId="22BAD618" wp14:editId="74B42C5C">
+            <wp:extent cx="5760085" cy="368935"/>
+            <wp:effectExtent l="0" t="0" r="0" b="0"/>
+            <wp:docPr id="24" name="Imagem 24"/>
+            <wp:cNvGraphicFramePr>
+              <a:graphicFrameLocks xmlns:a="http://schemas.openxmlformats.org/drawingml/2006/main" noChangeAspect="1"/>
+            </wp:cNvGraphicFramePr>
+            <a:graphic xmlns:a="http://schemas.openxmlformats.org/drawingml/2006/main">
+              <a:graphicData uri="http://schemas.openxmlformats.org/drawingml/2006/picture">
+                <pic:pic xmlns:pic="http://schemas.openxmlformats.org/drawingml/2006/picture">
+                  <pic:nvPicPr>
+                    <pic:cNvPr id="1" name=""/>
+                    <pic:cNvPicPr/>
+                  </pic:nvPicPr>
+                  <pic:blipFill>
+                    <a:blip r:embed="rId21"/>
+                    <a:stretch>
+                      <a:fillRect/>
+                    </a:stretch>
+                  </pic:blipFill>
+                  <pic:spPr>
+                    <a:xfrm>
+                      <a:off x="0" y="0"/>
+                      <a:ext cx="5760085" cy="368935"/>
+                    </a:xfrm>
+                    <a:prstGeom prst="rect">
+                      <a:avLst/>
+                    </a:prstGeom>
+                  </pic:spPr>
+                </pic:pic>
+              </a:graphicData>
+            </a:graphic>
+          </wp:inline>
+        </w:drawing>
+      </w:r>
+    </w:p>
+    <w:p>
+      <w:pPr>
+        <w:ind w:firstLine="0"/>
+      </w:pPr>
+      <w:r>
+        <w:drawing>
+          <wp:inline distT="0" distB="0" distL="0" distR="0" wp14:anchorId="30E9FE6F" wp14:editId="1BD2C4CA">
+            <wp:extent cx="5760085" cy="1898650"/>
+            <wp:effectExtent l="0" t="0" r="0" b="6350"/>
+            <wp:docPr id="25" name="Imagem 25"/>
+            <wp:cNvGraphicFramePr>
+              <a:graphicFrameLocks xmlns:a="http://schemas.openxmlformats.org/drawingml/2006/main" noChangeAspect="1"/>
+            </wp:cNvGraphicFramePr>
+            <a:graphic xmlns:a="http://schemas.openxmlformats.org/drawingml/2006/main">
+              <a:graphicData uri="http://schemas.openxmlformats.org/drawingml/2006/picture">
+                <pic:pic xmlns:pic="http://schemas.openxmlformats.org/drawingml/2006/picture">
+                  <pic:nvPicPr>
+                    <pic:cNvPr id="1" name=""/>
+                    <pic:cNvPicPr/>
+                  </pic:nvPicPr>
+                  <pic:blipFill>
+                    <a:blip r:embed="rId22"/>
+                    <a:stretch>
+                      <a:fillRect/>
+                    </a:stretch>
+                  </pic:blipFill>
+                  <pic:spPr>
+                    <a:xfrm>
+                      <a:off x="0" y="0"/>
+                      <a:ext cx="5760085" cy="1898650"/>
+                    </a:xfrm>
+                    <a:prstGeom prst="rect">
+                      <a:avLst/>
+                    </a:prstGeom>
+                  </pic:spPr>
+                </pic:pic>
+              </a:graphicData>
+            </a:graphic>
+          </wp:inline>
+        </w:drawing>
+      </w:r>
+    </w:p>
+    <w:p>
+      <w:pPr>
+        <w:ind w:firstLine="0"/>
+      </w:pPr>
+      <w:r>
+        <w:t>Lançar entrega</w:t>
+      </w:r>
+    </w:p>
+    <w:p>
+      <w:pPr>
+        <w:ind w:firstLine="0"/>
+      </w:pPr>
+      <w:r>
+        <w:lastRenderedPageBreak/>
+        <w:drawing>
+          <wp:inline distT="0" distB="0" distL="0" distR="0" wp14:anchorId="44B61771" wp14:editId="1764AEA2">
+            <wp:extent cx="5760085" cy="2186940"/>
+            <wp:effectExtent l="0" t="0" r="0" b="3810"/>
+            <wp:docPr id="26" name="Imagem 26"/>
+            <wp:cNvGraphicFramePr>
+              <a:graphicFrameLocks xmlns:a="http://schemas.openxmlformats.org/drawingml/2006/main" noChangeAspect="1"/>
+            </wp:cNvGraphicFramePr>
+            <a:graphic xmlns:a="http://schemas.openxmlformats.org/drawingml/2006/main">
+              <a:graphicData uri="http://schemas.openxmlformats.org/drawingml/2006/picture">
+                <pic:pic xmlns:pic="http://schemas.openxmlformats.org/drawingml/2006/picture">
+                  <pic:nvPicPr>
+                    <pic:cNvPr id="1" name=""/>
+                    <pic:cNvPicPr/>
+                  </pic:nvPicPr>
+                  <pic:blipFill>
+                    <a:blip r:embed="rId23"/>
+                    <a:stretch>
+                      <a:fillRect/>
+                    </a:stretch>
+                  </pic:blipFill>
+                  <pic:spPr>
+                    <a:xfrm>
+                      <a:off x="0" y="0"/>
+                      <a:ext cx="5760085" cy="2186940"/>
+                    </a:xfrm>
+                    <a:prstGeom prst="rect">
+                      <a:avLst/>
+                    </a:prstGeom>
+                  </pic:spPr>
+                </pic:pic>
+              </a:graphicData>
+            </a:graphic>
+          </wp:inline>
+        </w:drawing>
+      </w:r>
+      <w:r>
+        <w:t xml:space="preserve"> </w:t>
+      </w:r>
       <w:r>
         <w:br w:type="page"/>
       </w:r>
+    </w:p>
+    <w:p>
+      <w:pPr>
+        <w:ind w:firstLine="0"/>
+      </w:pPr>
     </w:p>
     <w:p>
       <w:pPr>
@@ -3332,7 +3949,6 @@
       </w:pPr>
       <w:bookmarkStart w:id="16" w:name="_Toc116083980"/>
       <w:r>
-        <w:lastRenderedPageBreak/>
         <w:t>CONCLUSÃO</w:t>
       </w:r>
       <w:bookmarkEnd w:id="16"/>
@@ -3388,7 +4004,13 @@
         <w:t>separando-o</w:t>
       </w:r>
       <w:r>
-        <w:t xml:space="preserve"> em 5 arquivos</w:t>
+        <w:t xml:space="preserve"> em </w:t>
+      </w:r>
+      <w:r>
+        <w:t>6</w:t>
+      </w:r>
+      <w:r>
+        <w:t xml:space="preserve"> arquivos</w:t>
       </w:r>
       <w:r>
         <w:t>:</w:t>
@@ -3427,6 +4049,9 @@
       <w:r>
         <w:t>.cpp, com as funções</w:t>
       </w:r>
+      <w:r>
+        <w:t xml:space="preserve"> exigidas</w:t>
+      </w:r>
     </w:p>
     <w:p>
       <w:pPr>
@@ -3438,6 +4063,19 @@
         <w:ind w:left="2268"/>
       </w:pPr>
       <w:r>
+        <w:t>funcoesTADs, com as funções das TADs</w:t>
+      </w:r>
+    </w:p>
+    <w:p>
+      <w:pPr>
+        <w:pStyle w:val="PargrafodaLista"/>
+        <w:numPr>
+          <w:ilvl w:val="0"/>
+          <w:numId w:val="11"/>
+        </w:numPr>
+        <w:ind w:left="2268"/>
+      </w:pPr>
+      <w:r>
         <w:t>main</w:t>
       </w:r>
       <w:r>
@@ -3474,10 +4112,10 @@
         <w:t>Um</w:t>
       </w:r>
       <w:r>
-        <w:t xml:space="preserve"> arquivo *.bin, lista</w:t>
-      </w:r>
-      <w:r>
-        <w:t>DePedidos</w:t>
+        <w:t xml:space="preserve"> arquivo *.bin, </w:t>
+      </w:r>
+      <w:r>
+        <w:t>lanchonete</w:t>
       </w:r>
       <w:r>
         <w:t xml:space="preserve">.bin onde os funcionários eram salvos, </w:t>
@@ -3769,7 +4407,7 @@
       <w:r>
         <w:t xml:space="preserve">TRINDADE. Eduardo. Algoritmos e Estrutura de Dados – Arquivos. 2022. Apresentação PDF. Disponível em: </w:t>
       </w:r>
-      <w:hyperlink r:id="rId15" w:history="1">
+      <w:hyperlink r:id="rId24" w:history="1">
         <w:r>
           <w:rPr>
             <w:rStyle w:val="Hyperlink"/>
@@ -3799,7 +4437,7 @@
       <w:r>
         <w:t xml:space="preserve">TRINDADE. Eduardo. Algoritmos e Estrutura de Dados - Listas. 2022. Apresentação PDF. Disponível em: </w:t>
       </w:r>
-      <w:hyperlink r:id="rId16" w:history="1">
+      <w:hyperlink r:id="rId25" w:history="1">
         <w:r>
           <w:rPr>
             <w:rStyle w:val="Hyperlink"/>
@@ -3829,7 +4467,7 @@
       <w:r>
         <w:t xml:space="preserve">TRINDADE. Eduardo. Algoritmos e Estrutura de Dados – Pilha. 2022. Apresentação PDF. Disponível em: </w:t>
       </w:r>
-      <w:hyperlink r:id="rId17" w:history="1">
+      <w:hyperlink r:id="rId26" w:history="1">
         <w:r>
           <w:rPr>
             <w:rStyle w:val="Hyperlink"/>
@@ -3864,7 +4502,7 @@
       <w:r>
         <w:t xml:space="preserve">Outubro de 2020. Disponível em: </w:t>
       </w:r>
-      <w:hyperlink r:id="rId18" w:history="1">
+      <w:hyperlink r:id="rId27" w:history="1">
         <w:r>
           <w:rPr>
             <w:rStyle w:val="Hyperlink"/>
@@ -3938,6 +4576,7 @@
       </w:r>
       <w:bookmarkEnd w:id="60"/>
     </w:p>
+    <w:p/>
     <w:p>
       <w:pPr>
         <w:pStyle w:val="PargrafodaLista"/>
@@ -3999,13 +4638,11 @@
         </w:rPr>
         <w:t xml:space="preserve"> </w:t>
       </w:r>
-    </w:p>
-    <w:p>
-      <w:r>
-        <w:t xml:space="preserve">Acesso em: </w:t>
-      </w:r>
-      <w:r>
-        <w:t>25 de setembro de 2022.</w:t>
+      <w:r>
+        <w:rPr>
+          <w:rStyle w:val="Ttulo2Char"/>
+        </w:rPr>
+        <w:t>TADs de Pilha</w:t>
       </w:r>
     </w:p>
     <w:p>
@@ -4014,10 +4651,68 @@
         <w:rPr>
           <w:rStyle w:val="Ttulo2Char"/>
           <w:rFonts w:eastAsia="Arial" w:cs="Arial"/>
-          <w:noProof/>
           <w:szCs w:val="24"/>
         </w:rPr>
       </w:pPr>
+      <w:r>
+        <w:rPr>
+          <w:rStyle w:val="Ttulo2Char"/>
+          <w:rFonts w:eastAsia="Arial" w:cs="Arial"/>
+          <w:szCs w:val="24"/>
+        </w:rPr>
+        <w:drawing>
+          <wp:inline distT="0" distB="0" distL="0" distR="0" wp14:anchorId="476F2D2F" wp14:editId="4D22B1D1">
+            <wp:extent cx="5760085" cy="6931025"/>
+            <wp:effectExtent l="0" t="0" r="0" b="3175"/>
+            <wp:docPr id="3" name="Imagem 3"/>
+            <wp:cNvGraphicFramePr>
+              <a:graphicFrameLocks xmlns:a="http://schemas.openxmlformats.org/drawingml/2006/main" noChangeAspect="1"/>
+            </wp:cNvGraphicFramePr>
+            <a:graphic xmlns:a="http://schemas.openxmlformats.org/drawingml/2006/main">
+              <a:graphicData uri="http://schemas.openxmlformats.org/drawingml/2006/picture">
+                <pic:pic xmlns:pic="http://schemas.openxmlformats.org/drawingml/2006/picture">
+                  <pic:nvPicPr>
+                    <pic:cNvPr id="1" name=""/>
+                    <pic:cNvPicPr/>
+                  </pic:nvPicPr>
+                  <pic:blipFill>
+                    <a:blip r:embed="rId28"/>
+                    <a:stretch>
+                      <a:fillRect/>
+                    </a:stretch>
+                  </pic:blipFill>
+                  <pic:spPr>
+                    <a:xfrm>
+                      <a:off x="0" y="0"/>
+                      <a:ext cx="5760085" cy="6931025"/>
+                    </a:xfrm>
+                    <a:prstGeom prst="rect">
+                      <a:avLst/>
+                    </a:prstGeom>
+                  </pic:spPr>
+                </pic:pic>
+              </a:graphicData>
+            </a:graphic>
+          </wp:inline>
+        </w:drawing>
+      </w:r>
+    </w:p>
+    <w:p>
+      <w:pPr>
+        <w:rPr>
+          <w:rStyle w:val="Ttulo2Char"/>
+          <w:rFonts w:eastAsia="Arial" w:cs="Arial"/>
+          <w:szCs w:val="24"/>
+        </w:rPr>
+      </w:pPr>
+      <w:r>
+        <w:rPr>
+          <w:rStyle w:val="Ttulo2Char"/>
+          <w:rFonts w:eastAsia="Arial" w:cs="Arial"/>
+          <w:szCs w:val="24"/>
+        </w:rPr>
+        <w:br w:type="page"/>
+      </w:r>
     </w:p>
     <w:p>
       <w:pPr>
@@ -4034,20 +4729,657 @@
           <w:szCs w:val="24"/>
         </w:rPr>
       </w:pPr>
-      <w:bookmarkStart w:id="62" w:name="_Toc116083987"/>
       <w:r>
         <w:rPr>
           <w:rStyle w:val="Ttulo2Char"/>
         </w:rPr>
-        <w:t>APÊNDICE B –</w:t>
-      </w:r>
-      <w:bookmarkEnd w:id="62"/>
+        <w:lastRenderedPageBreak/>
+        <w:t>APÊNDICE</w:t>
+      </w:r>
       <w:r>
         <w:rPr>
           <w:rStyle w:val="Ttulo2Char"/>
         </w:rPr>
         <w:t xml:space="preserve"> </w:t>
       </w:r>
+      <w:r>
+        <w:rPr>
+          <w:rStyle w:val="Ttulo2Char"/>
+        </w:rPr>
+        <w:t>B</w:t>
+      </w:r>
+      <w:r>
+        <w:rPr>
+          <w:rStyle w:val="Ttulo2Char"/>
+        </w:rPr>
+        <w:t xml:space="preserve"> – </w:t>
+      </w:r>
+      <w:r>
+        <w:rPr>
+          <w:rStyle w:val="Ttulo2Char"/>
+        </w:rPr>
+        <w:t>TADs da Lista</w:t>
+      </w:r>
+    </w:p>
+    <w:p>
+      <w:pPr>
+        <w:ind w:firstLine="0"/>
+      </w:pPr>
+      <w:r>
+        <w:drawing>
+          <wp:inline distT="0" distB="0" distL="0" distR="0" wp14:anchorId="6C2D691D" wp14:editId="1DD3AB7A">
+            <wp:extent cx="5760085" cy="7065645"/>
+            <wp:effectExtent l="0" t="0" r="0" b="1905"/>
+            <wp:docPr id="5" name="Imagem 5"/>
+            <wp:cNvGraphicFramePr>
+              <a:graphicFrameLocks xmlns:a="http://schemas.openxmlformats.org/drawingml/2006/main" noChangeAspect="1"/>
+            </wp:cNvGraphicFramePr>
+            <a:graphic xmlns:a="http://schemas.openxmlformats.org/drawingml/2006/main">
+              <a:graphicData uri="http://schemas.openxmlformats.org/drawingml/2006/picture">
+                <pic:pic xmlns:pic="http://schemas.openxmlformats.org/drawingml/2006/picture">
+                  <pic:nvPicPr>
+                    <pic:cNvPr id="1" name=""/>
+                    <pic:cNvPicPr/>
+                  </pic:nvPicPr>
+                  <pic:blipFill>
+                    <a:blip r:embed="rId29"/>
+                    <a:stretch>
+                      <a:fillRect/>
+                    </a:stretch>
+                  </pic:blipFill>
+                  <pic:spPr>
+                    <a:xfrm>
+                      <a:off x="0" y="0"/>
+                      <a:ext cx="5760085" cy="7065645"/>
+                    </a:xfrm>
+                    <a:prstGeom prst="rect">
+                      <a:avLst/>
+                    </a:prstGeom>
+                  </pic:spPr>
+                </pic:pic>
+              </a:graphicData>
+            </a:graphic>
+          </wp:inline>
+        </w:drawing>
+      </w:r>
+    </w:p>
+    <w:p>
+      <w:r>
+        <w:br w:type="page"/>
+      </w:r>
+    </w:p>
+    <w:p>
+      <w:pPr>
+        <w:pStyle w:val="PargrafodaLista"/>
+        <w:numPr>
+          <w:ilvl w:val="1"/>
+          <w:numId w:val="1"/>
+        </w:numPr>
+        <w:ind w:left="0" w:firstLine="567"/>
+        <w:rPr>
+          <w:rStyle w:val="Ttulo2Char"/>
+          <w:rFonts w:eastAsia="Arial" w:cs="Arial"/>
+          <w:noProof/>
+          <w:szCs w:val="24"/>
+        </w:rPr>
+      </w:pPr>
+      <w:r>
+        <w:rPr>
+          <w:rStyle w:val="Ttulo2Char"/>
+        </w:rPr>
+        <w:lastRenderedPageBreak/>
+        <w:t>APÊNDICE</w:t>
+      </w:r>
+      <w:r>
+        <w:rPr>
+          <w:rStyle w:val="Ttulo2Char"/>
+        </w:rPr>
+        <w:t xml:space="preserve"> </w:t>
+      </w:r>
+      <w:r>
+        <w:rPr>
+          <w:rStyle w:val="Ttulo2Char"/>
+        </w:rPr>
+        <w:t>C</w:t>
+      </w:r>
+      <w:r>
+        <w:rPr>
+          <w:rStyle w:val="Ttulo2Char"/>
+        </w:rPr>
+        <w:t xml:space="preserve"> – </w:t>
+      </w:r>
+      <w:r>
+        <w:rPr>
+          <w:rStyle w:val="Ttulo2Char"/>
+        </w:rPr>
+        <w:t>Sistema.hpp</w:t>
+      </w:r>
+    </w:p>
+    <w:p>
+      <w:pPr>
+        <w:ind w:firstLine="0"/>
+      </w:pPr>
+      <w:r>
+        <w:drawing>
+          <wp:inline distT="0" distB="0" distL="0" distR="0" wp14:anchorId="64FB0E75" wp14:editId="399F73A1">
+            <wp:extent cx="5714365" cy="7728958"/>
+            <wp:effectExtent l="0" t="0" r="635" b="5715"/>
+            <wp:docPr id="6" name="Imagem 6"/>
+            <wp:cNvGraphicFramePr>
+              <a:graphicFrameLocks xmlns:a="http://schemas.openxmlformats.org/drawingml/2006/main" noChangeAspect="1"/>
+            </wp:cNvGraphicFramePr>
+            <a:graphic xmlns:a="http://schemas.openxmlformats.org/drawingml/2006/main">
+              <a:graphicData uri="http://schemas.openxmlformats.org/drawingml/2006/picture">
+                <pic:pic xmlns:pic="http://schemas.openxmlformats.org/drawingml/2006/picture">
+                  <pic:nvPicPr>
+                    <pic:cNvPr id="1" name=""/>
+                    <pic:cNvPicPr/>
+                  </pic:nvPicPr>
+                  <pic:blipFill rotWithShape="1">
+                    <a:blip r:embed="rId30"/>
+                    <a:srcRect r="48309"/>
+                    <a:stretch/>
+                  </pic:blipFill>
+                  <pic:spPr bwMode="auto">
+                    <a:xfrm>
+                      <a:off x="0" y="0"/>
+                      <a:ext cx="5730557" cy="7750859"/>
+                    </a:xfrm>
+                    <a:prstGeom prst="rect">
+                      <a:avLst/>
+                    </a:prstGeom>
+                    <a:ln>
+                      <a:noFill/>
+                    </a:ln>
+                    <a:extLst>
+                      <a:ext uri="{53640926-AAD7-44D8-BBD7-CCE9431645EC}">
+                        <a14:shadowObscured xmlns:a14="http://schemas.microsoft.com/office/drawing/2010/main"/>
+                      </a:ext>
+                    </a:extLst>
+                  </pic:spPr>
+                </pic:pic>
+              </a:graphicData>
+            </a:graphic>
+          </wp:inline>
+        </w:drawing>
+      </w:r>
+    </w:p>
+    <w:p>
+      <w:pPr>
+        <w:ind w:firstLine="0"/>
+      </w:pPr>
+      <w:r>
+        <w:lastRenderedPageBreak/>
+        <w:drawing>
+          <wp:inline distT="0" distB="0" distL="0" distR="0" wp14:anchorId="7EF8207D" wp14:editId="5B57CF02">
+            <wp:extent cx="5760085" cy="4542790"/>
+            <wp:effectExtent l="0" t="0" r="0" b="0"/>
+            <wp:docPr id="8" name="Imagem 8"/>
+            <wp:cNvGraphicFramePr>
+              <a:graphicFrameLocks xmlns:a="http://schemas.openxmlformats.org/drawingml/2006/main" noChangeAspect="1"/>
+            </wp:cNvGraphicFramePr>
+            <a:graphic xmlns:a="http://schemas.openxmlformats.org/drawingml/2006/main">
+              <a:graphicData uri="http://schemas.openxmlformats.org/drawingml/2006/picture">
+                <pic:pic xmlns:pic="http://schemas.openxmlformats.org/drawingml/2006/picture">
+                  <pic:nvPicPr>
+                    <pic:cNvPr id="1" name=""/>
+                    <pic:cNvPicPr/>
+                  </pic:nvPicPr>
+                  <pic:blipFill>
+                    <a:blip r:embed="rId31"/>
+                    <a:stretch>
+                      <a:fillRect/>
+                    </a:stretch>
+                  </pic:blipFill>
+                  <pic:spPr>
+                    <a:xfrm>
+                      <a:off x="0" y="0"/>
+                      <a:ext cx="5760085" cy="4542790"/>
+                    </a:xfrm>
+                    <a:prstGeom prst="rect">
+                      <a:avLst/>
+                    </a:prstGeom>
+                  </pic:spPr>
+                </pic:pic>
+              </a:graphicData>
+            </a:graphic>
+          </wp:inline>
+        </w:drawing>
+      </w:r>
+    </w:p>
+    <w:p>
+      <w:pPr>
+        <w:pStyle w:val="PargrafodaLista"/>
+        <w:numPr>
+          <w:ilvl w:val="1"/>
+          <w:numId w:val="1"/>
+        </w:numPr>
+        <w:ind w:left="0" w:firstLine="567"/>
+        <w:jc w:val="left"/>
+        <w:rPr>
+          <w:rStyle w:val="Ttulo2Char"/>
+          <w:rFonts w:eastAsia="Arial" w:cs="Arial"/>
+          <w:noProof/>
+          <w:szCs w:val="24"/>
+        </w:rPr>
+      </w:pPr>
+      <w:r>
+        <w:rPr>
+          <w:rStyle w:val="Ttulo2Char"/>
+        </w:rPr>
+        <w:t>APÊNDICE</w:t>
+      </w:r>
+      <w:r>
+        <w:rPr>
+          <w:rStyle w:val="Ttulo2Char"/>
+        </w:rPr>
+        <w:t xml:space="preserve"> </w:t>
+      </w:r>
+      <w:r>
+        <w:rPr>
+          <w:rStyle w:val="Ttulo2Char"/>
+        </w:rPr>
+        <w:t>D</w:t>
+      </w:r>
+      <w:r>
+        <w:rPr>
+          <w:rStyle w:val="Ttulo2Char"/>
+        </w:rPr>
+        <w:t xml:space="preserve"> –</w:t>
+      </w:r>
+      <w:r>
+        <w:rPr>
+          <w:rStyle w:val="Ttulo2Char"/>
+        </w:rPr>
+        <w:t xml:space="preserve"> Manipulação de Arquivos</w:t>
+      </w:r>
+    </w:p>
+    <w:p>
+      <w:pPr>
+        <w:pStyle w:val="PargrafodaLista"/>
+        <w:ind w:left="567" w:firstLine="0"/>
+        <w:jc w:val="left"/>
+        <w:rPr>
+          <w:noProof/>
+        </w:rPr>
+      </w:pPr>
+      <w:r>
+        <w:rPr>
+          <w:rStyle w:val="Ttulo2Char"/>
+          <w:rFonts w:eastAsia="Arial" w:cs="Arial"/>
+          <w:noProof/>
+          <w:szCs w:val="24"/>
+        </w:rPr>
+        <w:drawing>
+          <wp:inline distT="0" distB="0" distL="0" distR="0" wp14:anchorId="7381E513" wp14:editId="5017EE7B">
+            <wp:extent cx="5606778" cy="3816144"/>
+            <wp:effectExtent l="0" t="0" r="0" b="0"/>
+            <wp:docPr id="11" name="Imagem 11"/>
+            <wp:cNvGraphicFramePr>
+              <a:graphicFrameLocks xmlns:a="http://schemas.openxmlformats.org/drawingml/2006/main" noChangeAspect="1"/>
+            </wp:cNvGraphicFramePr>
+            <a:graphic xmlns:a="http://schemas.openxmlformats.org/drawingml/2006/main">
+              <a:graphicData uri="http://schemas.openxmlformats.org/drawingml/2006/picture">
+                <pic:pic xmlns:pic="http://schemas.openxmlformats.org/drawingml/2006/picture">
+                  <pic:nvPicPr>
+                    <pic:cNvPr id="1" name=""/>
+                    <pic:cNvPicPr/>
+                  </pic:nvPicPr>
+                  <pic:blipFill>
+                    <a:blip r:embed="rId32"/>
+                    <a:stretch>
+                      <a:fillRect/>
+                    </a:stretch>
+                  </pic:blipFill>
+                  <pic:spPr>
+                    <a:xfrm>
+                      <a:off x="0" y="0"/>
+                      <a:ext cx="5613606" cy="3820792"/>
+                    </a:xfrm>
+                    <a:prstGeom prst="rect">
+                      <a:avLst/>
+                    </a:prstGeom>
+                  </pic:spPr>
+                </pic:pic>
+              </a:graphicData>
+            </a:graphic>
+          </wp:inline>
+        </w:drawing>
+      </w:r>
+    </w:p>
+    <w:p>
+      <w:pPr>
+        <w:pStyle w:val="PargrafodaLista"/>
+        <w:numPr>
+          <w:ilvl w:val="1"/>
+          <w:numId w:val="1"/>
+        </w:numPr>
+        <w:ind w:left="0" w:firstLine="567"/>
+        <w:rPr>
+          <w:rStyle w:val="Ttulo2Char"/>
+          <w:rFonts w:eastAsia="Arial" w:cs="Arial"/>
+          <w:noProof/>
+          <w:szCs w:val="24"/>
+        </w:rPr>
+      </w:pPr>
+      <w:r>
+        <w:rPr>
+          <w:rStyle w:val="Ttulo2Char"/>
+        </w:rPr>
+        <w:lastRenderedPageBreak/>
+        <w:t>APÊNDICE</w:t>
+      </w:r>
+      <w:r>
+        <w:rPr>
+          <w:rStyle w:val="Ttulo2Char"/>
+        </w:rPr>
+        <w:t xml:space="preserve"> </w:t>
+      </w:r>
+      <w:r>
+        <w:rPr>
+          <w:rStyle w:val="Ttulo2Char"/>
+        </w:rPr>
+        <w:t>E</w:t>
+      </w:r>
+      <w:r>
+        <w:rPr>
+          <w:rStyle w:val="Ttulo2Char"/>
+        </w:rPr>
+        <w:t xml:space="preserve"> – </w:t>
+      </w:r>
+      <w:r>
+        <w:rPr>
+          <w:rStyle w:val="Ttulo2Char"/>
+        </w:rPr>
+        <w:t>Main.cpp</w:t>
+      </w:r>
+    </w:p>
+    <w:p>
+      <w:pPr>
+        <w:ind w:firstLine="0"/>
+      </w:pPr>
+      <w:r>
+        <w:drawing>
+          <wp:inline distT="0" distB="0" distL="0" distR="0" wp14:anchorId="3710FEED" wp14:editId="2A95202A">
+            <wp:extent cx="5721078" cy="7913391"/>
+            <wp:effectExtent l="0" t="0" r="0" b="0"/>
+            <wp:docPr id="10" name="Imagem 10"/>
+            <wp:cNvGraphicFramePr>
+              <a:graphicFrameLocks xmlns:a="http://schemas.openxmlformats.org/drawingml/2006/main" noChangeAspect="1"/>
+            </wp:cNvGraphicFramePr>
+            <a:graphic xmlns:a="http://schemas.openxmlformats.org/drawingml/2006/main">
+              <a:graphicData uri="http://schemas.openxmlformats.org/drawingml/2006/picture">
+                <pic:pic xmlns:pic="http://schemas.openxmlformats.org/drawingml/2006/picture">
+                  <pic:nvPicPr>
+                    <pic:cNvPr id="1" name=""/>
+                    <pic:cNvPicPr/>
+                  </pic:nvPicPr>
+                  <pic:blipFill>
+                    <a:blip r:embed="rId33"/>
+                    <a:stretch>
+                      <a:fillRect/>
+                    </a:stretch>
+                  </pic:blipFill>
+                  <pic:spPr>
+                    <a:xfrm>
+                      <a:off x="0" y="0"/>
+                      <a:ext cx="5736567" cy="7934815"/>
+                    </a:xfrm>
+                    <a:prstGeom prst="rect">
+                      <a:avLst/>
+                    </a:prstGeom>
+                  </pic:spPr>
+                </pic:pic>
+              </a:graphicData>
+            </a:graphic>
+          </wp:inline>
+        </w:drawing>
+      </w:r>
+    </w:p>
+    <w:p>
+      <w:pPr>
+        <w:ind w:firstLine="0"/>
+      </w:pPr>
+    </w:p>
+    <w:p>
+      <w:pPr>
+        <w:ind w:firstLine="0"/>
+      </w:pPr>
+    </w:p>
+    <w:p>
+      <w:pPr>
+        <w:pStyle w:val="PargrafodaLista"/>
+        <w:numPr>
+          <w:ilvl w:val="1"/>
+          <w:numId w:val="1"/>
+        </w:numPr>
+        <w:ind w:left="0" w:firstLine="567"/>
+        <w:rPr>
+          <w:rStyle w:val="Ttulo2Char"/>
+          <w:rFonts w:eastAsia="Arial" w:cs="Arial"/>
+          <w:noProof/>
+          <w:szCs w:val="24"/>
+        </w:rPr>
+      </w:pPr>
+      <w:r>
+        <w:rPr>
+          <w:rStyle w:val="Ttulo2Char"/>
+        </w:rPr>
+        <w:lastRenderedPageBreak/>
+        <w:t>APÊNDICE</w:t>
+      </w:r>
+      <w:r>
+        <w:rPr>
+          <w:rStyle w:val="Ttulo2Char"/>
+        </w:rPr>
+        <w:t xml:space="preserve"> </w:t>
+      </w:r>
+      <w:r>
+        <w:rPr>
+          <w:rStyle w:val="Ttulo2Char"/>
+        </w:rPr>
+        <w:t>F</w:t>
+      </w:r>
+      <w:r>
+        <w:rPr>
+          <w:rStyle w:val="Ttulo2Char"/>
+        </w:rPr>
+        <w:t xml:space="preserve"> – </w:t>
+      </w:r>
+      <w:r>
+        <w:rPr>
+          <w:rStyle w:val="Ttulo2Char"/>
+        </w:rPr>
+        <w:t>M</w:t>
+      </w:r>
+      <w:r>
+        <w:rPr>
+          <w:rStyle w:val="Ttulo2Char"/>
+        </w:rPr>
+        <w:t>enu</w:t>
+      </w:r>
+    </w:p>
+    <w:p>
+      <w:pPr>
+        <w:ind w:firstLine="0"/>
+        <w:jc w:val="center"/>
+      </w:pPr>
+      <w:r>
+        <w:drawing>
+          <wp:inline distT="0" distB="0" distL="0" distR="0" wp14:anchorId="1D6892A6" wp14:editId="0967F711">
+            <wp:extent cx="5385560" cy="4136390"/>
+            <wp:effectExtent l="0" t="0" r="5715" b="0"/>
+            <wp:docPr id="14" name="Imagem 14"/>
+            <wp:cNvGraphicFramePr>
+              <a:graphicFrameLocks xmlns:a="http://schemas.openxmlformats.org/drawingml/2006/main" noChangeAspect="1"/>
+            </wp:cNvGraphicFramePr>
+            <a:graphic xmlns:a="http://schemas.openxmlformats.org/drawingml/2006/main">
+              <a:graphicData uri="http://schemas.openxmlformats.org/drawingml/2006/picture">
+                <pic:pic xmlns:pic="http://schemas.openxmlformats.org/drawingml/2006/picture">
+                  <pic:nvPicPr>
+                    <pic:cNvPr id="1" name=""/>
+                    <pic:cNvPicPr/>
+                  </pic:nvPicPr>
+                  <pic:blipFill>
+                    <a:blip r:embed="rId34"/>
+                    <a:stretch>
+                      <a:fillRect/>
+                    </a:stretch>
+                  </pic:blipFill>
+                  <pic:spPr>
+                    <a:xfrm>
+                      <a:off x="0" y="0"/>
+                      <a:ext cx="5395262" cy="4143842"/>
+                    </a:xfrm>
+                    <a:prstGeom prst="rect">
+                      <a:avLst/>
+                    </a:prstGeom>
+                  </pic:spPr>
+                </pic:pic>
+              </a:graphicData>
+            </a:graphic>
+          </wp:inline>
+        </w:drawing>
+      </w:r>
+    </w:p>
+    <w:p>
+      <w:pPr>
+        <w:ind w:firstLine="0"/>
+        <w:jc w:val="center"/>
+      </w:pPr>
+      <w:r>
+        <w:drawing>
+          <wp:inline distT="0" distB="0" distL="0" distR="0" wp14:anchorId="18C91EBE" wp14:editId="75B4763A">
+            <wp:extent cx="4264136" cy="4235178"/>
+            <wp:effectExtent l="0" t="0" r="3175" b="0"/>
+            <wp:docPr id="13" name="Imagem 13"/>
+            <wp:cNvGraphicFramePr>
+              <a:graphicFrameLocks xmlns:a="http://schemas.openxmlformats.org/drawingml/2006/main" noChangeAspect="1"/>
+            </wp:cNvGraphicFramePr>
+            <a:graphic xmlns:a="http://schemas.openxmlformats.org/drawingml/2006/main">
+              <a:graphicData uri="http://schemas.openxmlformats.org/drawingml/2006/picture">
+                <pic:pic xmlns:pic="http://schemas.openxmlformats.org/drawingml/2006/picture">
+                  <pic:nvPicPr>
+                    <pic:cNvPr id="1" name=""/>
+                    <pic:cNvPicPr/>
+                  </pic:nvPicPr>
+                  <pic:blipFill>
+                    <a:blip r:embed="rId35"/>
+                    <a:stretch>
+                      <a:fillRect/>
+                    </a:stretch>
+                  </pic:blipFill>
+                  <pic:spPr>
+                    <a:xfrm>
+                      <a:off x="0" y="0"/>
+                      <a:ext cx="4272144" cy="4243132"/>
+                    </a:xfrm>
+                    <a:prstGeom prst="rect">
+                      <a:avLst/>
+                    </a:prstGeom>
+                  </pic:spPr>
+                </pic:pic>
+              </a:graphicData>
+            </a:graphic>
+          </wp:inline>
+        </w:drawing>
+      </w:r>
+    </w:p>
+    <w:p>
+      <w:pPr>
+        <w:pStyle w:val="PargrafodaLista"/>
+        <w:numPr>
+          <w:ilvl w:val="1"/>
+          <w:numId w:val="1"/>
+        </w:numPr>
+        <w:ind w:left="0" w:firstLine="567"/>
+        <w:rPr>
+          <w:rStyle w:val="Ttulo2Char"/>
+          <w:rFonts w:eastAsia="Arial" w:cs="Arial"/>
+          <w:noProof/>
+          <w:szCs w:val="24"/>
+        </w:rPr>
+      </w:pPr>
+      <w:r>
+        <w:rPr>
+          <w:rStyle w:val="Ttulo2Char"/>
+        </w:rPr>
+        <w:lastRenderedPageBreak/>
+        <w:t>APÊNDICE</w:t>
+      </w:r>
+      <w:r>
+        <w:rPr>
+          <w:rStyle w:val="Ttulo2Char"/>
+        </w:rPr>
+        <w:t xml:space="preserve"> G – </w:t>
+      </w:r>
+      <w:r>
+        <w:rPr>
+          <w:rStyle w:val="Ttulo2Char"/>
+        </w:rPr>
+        <w:t>Validação do código do produto</w:t>
+      </w:r>
+    </w:p>
+    <w:p>
+      <w:pPr>
+        <w:ind w:firstLine="0"/>
+      </w:pPr>
+      <w:r>
+        <w:drawing>
+          <wp:inline distT="0" distB="0" distL="0" distR="0" wp14:anchorId="764718A2" wp14:editId="1B6E1F92">
+            <wp:extent cx="5634443" cy="1354455"/>
+            <wp:effectExtent l="0" t="0" r="4445" b="0"/>
+            <wp:docPr id="19" name="Imagem 19"/>
+            <wp:cNvGraphicFramePr>
+              <a:graphicFrameLocks xmlns:a="http://schemas.openxmlformats.org/drawingml/2006/main" noChangeAspect="1"/>
+            </wp:cNvGraphicFramePr>
+            <a:graphic xmlns:a="http://schemas.openxmlformats.org/drawingml/2006/main">
+              <a:graphicData uri="http://schemas.openxmlformats.org/drawingml/2006/picture">
+                <pic:pic xmlns:pic="http://schemas.openxmlformats.org/drawingml/2006/picture">
+                  <pic:nvPicPr>
+                    <pic:cNvPr id="1" name=""/>
+                    <pic:cNvPicPr/>
+                  </pic:nvPicPr>
+                  <pic:blipFill rotWithShape="1">
+                    <a:blip r:embed="rId36"/>
+                    <a:srcRect l="2181"/>
+                    <a:stretch/>
+                  </pic:blipFill>
+                  <pic:spPr bwMode="auto">
+                    <a:xfrm>
+                      <a:off x="0" y="0"/>
+                      <a:ext cx="5634443" cy="1354455"/>
+                    </a:xfrm>
+                    <a:prstGeom prst="rect">
+                      <a:avLst/>
+                    </a:prstGeom>
+                    <a:ln>
+                      <a:noFill/>
+                    </a:ln>
+                    <a:extLst>
+                      <a:ext uri="{53640926-AAD7-44D8-BBD7-CCE9431645EC}">
+                        <a14:shadowObscured xmlns:a14="http://schemas.microsoft.com/office/drawing/2010/main"/>
+                      </a:ext>
+                    </a:extLst>
+                  </pic:spPr>
+                </pic:pic>
+              </a:graphicData>
+            </a:graphic>
+          </wp:inline>
+        </w:drawing>
+      </w:r>
+    </w:p>
+    <w:p>
+      <w:pPr>
+        <w:pStyle w:val="PargrafodaLista"/>
+        <w:ind w:left="567" w:firstLine="0"/>
+        <w:rPr>
+          <w:rStyle w:val="Ttulo2Char"/>
+          <w:rFonts w:eastAsia="Arial" w:cs="Arial"/>
+          <w:noProof/>
+          <w:szCs w:val="24"/>
+        </w:rPr>
+      </w:pPr>
     </w:p>
     <w:p>
       <w:pPr>
@@ -5113,6 +6445,178 @@
     </w:lvl>
   </w:abstractNum>
   <w:abstractNum w:abstractNumId="9" w15:restartNumberingAfterBreak="0">
+    <w:nsid w:val="4E4F74AB"/>
+    <w:multiLevelType w:val="multilevel"/>
+    <w:tmpl w:val="0416001F"/>
+    <w:lvl w:ilvl="0">
+      <w:start w:val="1"/>
+      <w:numFmt w:val="decimal"/>
+      <w:lvlText w:val="%1."/>
+      <w:lvlJc w:val="left"/>
+      <w:pPr>
+        <w:ind w:left="360" w:hanging="360"/>
+      </w:pPr>
+    </w:lvl>
+    <w:lvl w:ilvl="1">
+      <w:start w:val="1"/>
+      <w:numFmt w:val="decimal"/>
+      <w:lvlText w:val="%1.%2."/>
+      <w:lvlJc w:val="left"/>
+      <w:pPr>
+        <w:ind w:left="792" w:hanging="432"/>
+      </w:pPr>
+    </w:lvl>
+    <w:lvl w:ilvl="2">
+      <w:start w:val="1"/>
+      <w:numFmt w:val="decimal"/>
+      <w:lvlText w:val="%1.%2.%3."/>
+      <w:lvlJc w:val="left"/>
+      <w:pPr>
+        <w:ind w:left="1224" w:hanging="504"/>
+      </w:pPr>
+    </w:lvl>
+    <w:lvl w:ilvl="3">
+      <w:start w:val="1"/>
+      <w:numFmt w:val="decimal"/>
+      <w:lvlText w:val="%1.%2.%3.%4."/>
+      <w:lvlJc w:val="left"/>
+      <w:pPr>
+        <w:ind w:left="1728" w:hanging="648"/>
+      </w:pPr>
+    </w:lvl>
+    <w:lvl w:ilvl="4">
+      <w:start w:val="1"/>
+      <w:numFmt w:val="decimal"/>
+      <w:lvlText w:val="%1.%2.%3.%4.%5."/>
+      <w:lvlJc w:val="left"/>
+      <w:pPr>
+        <w:ind w:left="2232" w:hanging="792"/>
+      </w:pPr>
+    </w:lvl>
+    <w:lvl w:ilvl="5">
+      <w:start w:val="1"/>
+      <w:numFmt w:val="decimal"/>
+      <w:lvlText w:val="%1.%2.%3.%4.%5.%6."/>
+      <w:lvlJc w:val="left"/>
+      <w:pPr>
+        <w:ind w:left="2736" w:hanging="936"/>
+      </w:pPr>
+    </w:lvl>
+    <w:lvl w:ilvl="6">
+      <w:start w:val="1"/>
+      <w:numFmt w:val="decimal"/>
+      <w:lvlText w:val="%1.%2.%3.%4.%5.%6.%7."/>
+      <w:lvlJc w:val="left"/>
+      <w:pPr>
+        <w:ind w:left="3240" w:hanging="1080"/>
+      </w:pPr>
+    </w:lvl>
+    <w:lvl w:ilvl="7">
+      <w:start w:val="1"/>
+      <w:numFmt w:val="decimal"/>
+      <w:lvlText w:val="%1.%2.%3.%4.%5.%6.%7.%8."/>
+      <w:lvlJc w:val="left"/>
+      <w:pPr>
+        <w:ind w:left="3744" w:hanging="1224"/>
+      </w:pPr>
+    </w:lvl>
+    <w:lvl w:ilvl="8">
+      <w:start w:val="1"/>
+      <w:numFmt w:val="decimal"/>
+      <w:lvlText w:val="%1.%2.%3.%4.%5.%6.%7.%8.%9."/>
+      <w:lvlJc w:val="left"/>
+      <w:pPr>
+        <w:ind w:left="4320" w:hanging="1440"/>
+      </w:pPr>
+    </w:lvl>
+  </w:abstractNum>
+  <w:abstractNum w:abstractNumId="10" w15:restartNumberingAfterBreak="0">
+    <w:nsid w:val="56C104B2"/>
+    <w:multiLevelType w:val="multilevel"/>
+    <w:tmpl w:val="0416001F"/>
+    <w:lvl w:ilvl="0">
+      <w:start w:val="1"/>
+      <w:numFmt w:val="decimal"/>
+      <w:lvlText w:val="%1."/>
+      <w:lvlJc w:val="left"/>
+      <w:pPr>
+        <w:ind w:left="360" w:hanging="360"/>
+      </w:pPr>
+    </w:lvl>
+    <w:lvl w:ilvl="1">
+      <w:start w:val="1"/>
+      <w:numFmt w:val="decimal"/>
+      <w:lvlText w:val="%1.%2."/>
+      <w:lvlJc w:val="left"/>
+      <w:pPr>
+        <w:ind w:left="792" w:hanging="432"/>
+      </w:pPr>
+    </w:lvl>
+    <w:lvl w:ilvl="2">
+      <w:start w:val="1"/>
+      <w:numFmt w:val="decimal"/>
+      <w:lvlText w:val="%1.%2.%3."/>
+      <w:lvlJc w:val="left"/>
+      <w:pPr>
+        <w:ind w:left="1224" w:hanging="504"/>
+      </w:pPr>
+    </w:lvl>
+    <w:lvl w:ilvl="3">
+      <w:start w:val="1"/>
+      <w:numFmt w:val="decimal"/>
+      <w:lvlText w:val="%1.%2.%3.%4."/>
+      <w:lvlJc w:val="left"/>
+      <w:pPr>
+        <w:ind w:left="1728" w:hanging="648"/>
+      </w:pPr>
+    </w:lvl>
+    <w:lvl w:ilvl="4">
+      <w:start w:val="1"/>
+      <w:numFmt w:val="decimal"/>
+      <w:lvlText w:val="%1.%2.%3.%4.%5."/>
+      <w:lvlJc w:val="left"/>
+      <w:pPr>
+        <w:ind w:left="2232" w:hanging="792"/>
+      </w:pPr>
+    </w:lvl>
+    <w:lvl w:ilvl="5">
+      <w:start w:val="1"/>
+      <w:numFmt w:val="decimal"/>
+      <w:lvlText w:val="%1.%2.%3.%4.%5.%6."/>
+      <w:lvlJc w:val="left"/>
+      <w:pPr>
+        <w:ind w:left="2736" w:hanging="936"/>
+      </w:pPr>
+    </w:lvl>
+    <w:lvl w:ilvl="6">
+      <w:start w:val="1"/>
+      <w:numFmt w:val="decimal"/>
+      <w:lvlText w:val="%1.%2.%3.%4.%5.%6.%7."/>
+      <w:lvlJc w:val="left"/>
+      <w:pPr>
+        <w:ind w:left="3240" w:hanging="1080"/>
+      </w:pPr>
+    </w:lvl>
+    <w:lvl w:ilvl="7">
+      <w:start w:val="1"/>
+      <w:numFmt w:val="decimal"/>
+      <w:lvlText w:val="%1.%2.%3.%4.%5.%6.%7.%8."/>
+      <w:lvlJc w:val="left"/>
+      <w:pPr>
+        <w:ind w:left="3744" w:hanging="1224"/>
+      </w:pPr>
+    </w:lvl>
+    <w:lvl w:ilvl="8">
+      <w:start w:val="1"/>
+      <w:numFmt w:val="decimal"/>
+      <w:lvlText w:val="%1.%2.%3.%4.%5.%6.%7.%8.%9."/>
+      <w:lvlJc w:val="left"/>
+      <w:pPr>
+        <w:ind w:left="4320" w:hanging="1440"/>
+      </w:pPr>
+    </w:lvl>
+  </w:abstractNum>
+  <w:abstractNum w:abstractNumId="11" w15:restartNumberingAfterBreak="0">
     <w:nsid w:val="64DB6A23"/>
     <w:multiLevelType w:val="hybridMultilevel"/>
     <w:tmpl w:val="F77C0244"/>
@@ -5225,7 +6729,7 @@
       </w:rPr>
     </w:lvl>
   </w:abstractNum>
-  <w:abstractNum w:abstractNumId="10" w15:restartNumberingAfterBreak="0">
+  <w:abstractNum w:abstractNumId="12" w15:restartNumberingAfterBreak="0">
     <w:nsid w:val="67C83EBE"/>
     <w:multiLevelType w:val="hybridMultilevel"/>
     <w:tmpl w:val="6D2A5AB8"/>
@@ -5321,7 +6825,7 @@
     <w:abstractNumId w:val="4"/>
   </w:num>
   <w:num w:numId="4" w16cid:durableId="28798409">
-    <w:abstractNumId w:val="10"/>
+    <w:abstractNumId w:val="12"/>
   </w:num>
   <w:num w:numId="5" w16cid:durableId="780030586">
     <w:abstractNumId w:val="0"/>
@@ -5342,7 +6846,13 @@
     <w:abstractNumId w:val="3"/>
   </w:num>
   <w:num w:numId="11" w16cid:durableId="753622301">
+    <w:abstractNumId w:val="11"/>
+  </w:num>
+  <w:num w:numId="12" w16cid:durableId="271522327">
     <w:abstractNumId w:val="9"/>
+  </w:num>
+  <w:num w:numId="13" w16cid:durableId="1125854105">
+    <w:abstractNumId w:val="10"/>
   </w:num>
 </w:numbering>
 </file>
@@ -5747,7 +7257,7 @@
   <w:style w:type="paragraph" w:default="1" w:styleId="Normal">
     <w:name w:val="Normal"/>
     <w:qFormat/>
-    <w:rsid w:val="000762CC"/>
+    <w:rsid w:val="00DE1702"/>
   </w:style>
   <w:style w:type="paragraph" w:styleId="Ttulo1">
     <w:name w:val="heading 1"/>
@@ -6397,28 +7907,28 @@
 </file>
 
 <file path=customXml/item1.xml><?xml version="1.0" encoding="utf-8"?>
-<b:Sources xmlns:b="http://schemas.openxmlformats.org/officeDocument/2006/bibliography" xmlns="http://schemas.openxmlformats.org/officeDocument/2006/bibliography" SelectedStyle="\APASixthEditionOfficeOnline.xsl" StyleName="APA" Version="6"/>
-</file>
-
-<file path=customXml/item2.xml><?xml version="1.0" encoding="utf-8"?>
 <go:gDocsCustomXmlDataStorage xmlns:go="http://customooxmlschemas.google.com/" xmlns:r="http://schemas.openxmlformats.org/officeDocument/2006/relationships">
   <go:docsCustomData xmlns:go="http://customooxmlschemas.google.com/" roundtripDataSignature="AMtx7miPDo3nmHwTVEnnvsqc2L5jDA6i2A==">AMUW2mU7f+64AAmPVG6xtJYZa8n9T3nx0w3eJ1PBTNypPziyDG/d0LcvGvQe4a4cHwiDMO6JZ6yy6cmHcgoU20VIbuMZI/9AvJdctdrf/201DFR1slWxYIs+gQOowewtAwD8GFnwJ4tfJF1wLubM5ayXB6bp5h7zjNxUI1hxLP/Cwf7S81oAuVlMnSL5CpzDI5JCmGqhA3YvdCli1q7kc6yCOOITmJm7Qp+VNvfwUG9HM8C9oOwXPpjIxRvqGZ3wpRsAjJ10iL96</go:docsCustomData>
 </go:gDocsCustomXmlDataStorage>
 </file>
 
-<file path=customXml/itemProps1.xml><?xml version="1.0" encoding="utf-8"?>
-<ds:datastoreItem xmlns:ds="http://schemas.openxmlformats.org/officeDocument/2006/customXml" ds:itemID="{14DEFC65-C4C3-47F5-98B3-398826E92B3D}">
-  <ds:schemaRefs>
-    <ds:schemaRef ds:uri="http://schemas.openxmlformats.org/officeDocument/2006/bibliography"/>
-  </ds:schemaRefs>
-</ds:datastoreItem>
+<file path=customXml/item2.xml><?xml version="1.0" encoding="utf-8"?>
+<b:Sources xmlns:b="http://schemas.openxmlformats.org/officeDocument/2006/bibliography" xmlns="http://schemas.openxmlformats.org/officeDocument/2006/bibliography" SelectedStyle="\APASixthEditionOfficeOnline.xsl" StyleName="APA" Version="6"/>
 </file>
 
-<file path=customXml/itemProps2.xml><?xml version="1.0" encoding="utf-8"?>
+<file path=customXml/itemProps1.xml><?xml version="1.0" encoding="utf-8"?>
 <ds:datastoreItem xmlns:ds="http://schemas.openxmlformats.org/officeDocument/2006/customXml" ds:itemID="{11111111-1234-1234-1234-123412341234}">
   <ds:schemaRefs>
     <ds:schemaRef ds:uri="http://customooxmlschemas.google.com/"/>
     <ds:schemaRef ds:uri="http://schemas.openxmlformats.org/officeDocument/2006/relationships"/>
   </ds:schemaRefs>
 </ds:datastoreItem>
+</file>
+
+<file path=customXml/itemProps2.xml><?xml version="1.0" encoding="utf-8"?>
+<ds:datastoreItem xmlns:ds="http://schemas.openxmlformats.org/officeDocument/2006/customXml" ds:itemID="{14DEFC65-C4C3-47F5-98B3-398826E92B3D}">
+  <ds:schemaRefs>
+    <ds:schemaRef ds:uri="http://schemas.openxmlformats.org/officeDocument/2006/bibliography"/>
+  </ds:schemaRefs>
+</ds:datastoreItem>
 </file>
</xml_diff>

<commit_message>
Conclusão da documentação do TP 2
</commit_message>
<xml_diff>
--- a/AEDs I/TP/TP - 2/Documentação TP/Documentação TP 2 - AEDs I - Gabriel Káicon Batista Hilário - 0048609.docx
+++ b/AEDs I/TP/TP - 2/Documentação TP/Documentação TP 2 - AEDs I - Gabriel Káicon Batista Hilário - 0048609.docx
@@ -2300,30 +2300,36 @@
       <w:r>
         <w:t xml:space="preserve">, utilizando ponteiros. Vemos em arquivos, os comandos básicos de leitura e gravação de dados em um arquivo por meio de objetos da biblioteca </w:t>
       </w:r>
+      <w:proofErr w:type="spellStart"/>
       <w:r>
         <w:rPr>
           <w:i/>
         </w:rPr>
         <w:t>fstream</w:t>
       </w:r>
+      <w:proofErr w:type="spellEnd"/>
       <w:r>
         <w:t xml:space="preserve">, o </w:t>
       </w:r>
+      <w:proofErr w:type="spellStart"/>
       <w:r>
         <w:rPr>
           <w:i/>
         </w:rPr>
         <w:t>ifstream</w:t>
       </w:r>
+      <w:proofErr w:type="spellEnd"/>
       <w:r>
         <w:t xml:space="preserve"> para leitura e o </w:t>
       </w:r>
+      <w:proofErr w:type="spellStart"/>
       <w:r>
         <w:rPr>
           <w:i/>
         </w:rPr>
         <w:t>ofstream</w:t>
       </w:r>
+      <w:proofErr w:type="spellEnd"/>
       <w:r>
         <w:t xml:space="preserve"> para gravação.</w:t>
       </w:r>
@@ -3135,13 +3141,14 @@
         <w:t>structs</w:t>
       </w:r>
       <w:r>
-        <w:t>, podendo armazenar mais de um tipo de variável dentro de uma posição. Os elementos são inseridos dentro do índice do vetor no ultimo, que seria o apontador para ultima posição até o momento, e assim sucessivamente, até que a Lista alcance o tamanho máximo, que seria o valor definido para o MAXTAM.</w:t>
-      </w:r>
-    </w:p>
-    <w:p>
-      <w:pPr>
-        <w:pStyle w:val="Ttulo2"/>
-      </w:pPr>
+        <w:t xml:space="preserve">, podendo armazenar mais de um tipo de variável dentro de uma posição. Os elementos são inseridos dentro do índice do vetor no ultimo, que seria o apontador para </w:t>
+      </w:r>
+      <w:r>
+        <w:t>última</w:t>
+      </w:r>
+      <w:r>
+        <w:t xml:space="preserve"> posição até o momento, e assim sucessivamente, até que a Lista alcance o tamanho máximo, que seria o valor definido para o MAXTAM.</w:t>
+      </w:r>
     </w:p>
     <w:p>
       <w:pPr>
@@ -3159,8 +3166,7 @@
     </w:p>
     <w:p>
       <w:pPr>
-        <w:ind w:firstLine="0"/>
-        <w:jc w:val="center"/>
+        <w:ind w:firstLine="1134"/>
       </w:pPr>
       <w:r>
         <w:t xml:space="preserve">A parte de manipulação de arquivos é mais abstrata, não é convencional para ilustrar ela, mas podemos </w:t>
@@ -3172,25 +3178,7 @@
         <w:t xml:space="preserve"> uma analogia</w:t>
       </w:r>
       <w:r>
-        <w:t xml:space="preserve"> para compreender, imagine-se estudando para uma prova, onde se usa u</w:t>
-      </w:r>
-    </w:p>
-    <w:p>
-      <w:pPr>
-        <w:ind w:firstLine="0"/>
-        <w:jc w:val="center"/>
-      </w:pPr>
-    </w:p>
-    <w:p>
-      <w:pPr>
-        <w:pStyle w:val="PargrafodaLista"/>
-        <w:ind w:left="0" w:firstLine="1134"/>
-      </w:pPr>
-      <w:r>
-        <w:t>Pilha</w:t>
-      </w:r>
-      <w:r>
-        <w:t xml:space="preserve">m livro e </w:t>
+        <w:t xml:space="preserve"> para compreender, imagine-se estudando para uma prova, onde se usa um livro e </w:t>
       </w:r>
       <w:r>
         <w:t>uma folha de papel em branco,</w:t>
@@ -3210,6 +3198,7 @@
       <w:r>
         <w:t xml:space="preserve">, isso seria semelhante às funções do </w:t>
       </w:r>
+      <w:proofErr w:type="spellStart"/>
       <w:r>
         <w:rPr>
           <w:i/>
@@ -3217,6 +3206,7 @@
         </w:rPr>
         <w:t>ofstream</w:t>
       </w:r>
+      <w:proofErr w:type="spellEnd"/>
       <w:r>
         <w:t xml:space="preserve">, que pega os dados digitados no programa e escreve no arquivo, independente da extensão deste. Imagine novamente, com um caderno e uma folha apenas, o caderno é o </w:t>
       </w:r>
@@ -3253,6 +3243,7 @@
       <w:r>
         <w:t xml:space="preserve">, seria semelhante às funções do </w:t>
       </w:r>
+      <w:proofErr w:type="spellStart"/>
       <w:r>
         <w:rPr>
           <w:i/>
@@ -3260,9 +3251,20 @@
         </w:rPr>
         <w:t>ifstream</w:t>
       </w:r>
+      <w:proofErr w:type="spellEnd"/>
       <w:r>
         <w:t>, que pega os dados do arquivo e exibe na tela.</w:t>
       </w:r>
+    </w:p>
+    <w:p>
+      <w:r>
+        <w:br w:type="page"/>
+      </w:r>
+    </w:p>
+    <w:p>
+      <w:pPr>
+        <w:ind w:firstLine="1134"/>
+      </w:pPr>
     </w:p>
     <w:p>
       <w:pPr>
@@ -3277,15 +3279,63 @@
       <w:bookmarkStart w:id="14" w:name="_Toc116083979"/>
       <w:bookmarkEnd w:id="13"/>
       <w:r>
-        <w:lastRenderedPageBreak/>
         <w:t>Implementação</w:t>
       </w:r>
       <w:bookmarkEnd w:id="14"/>
+    </w:p>
+    <w:p>
+      <w:pPr>
+        <w:ind w:firstLine="1134"/>
+      </w:pPr>
+      <w:r>
+        <w:t>Utilizei uma modularização</w:t>
+      </w:r>
+      <w:r>
+        <w:t xml:space="preserve"> que está na figura 5</w:t>
+      </w:r>
+      <w:r>
+        <w:t>, dividindo em 6 arquivos, 3 arquivos *.</w:t>
+      </w:r>
+      <w:proofErr w:type="spellStart"/>
+      <w:r>
+        <w:t>cpp</w:t>
+      </w:r>
+      <w:proofErr w:type="spellEnd"/>
+      <w:r>
+        <w:t>, 1 arquivo *.bin, 1 arquivo *.</w:t>
+      </w:r>
+      <w:proofErr w:type="spellStart"/>
+      <w:r>
+        <w:t>hpp</w:t>
+      </w:r>
+      <w:proofErr w:type="spellEnd"/>
+      <w:r>
+        <w:t xml:space="preserve">, e </w:t>
+      </w:r>
+      <w:r>
+        <w:t xml:space="preserve">1 </w:t>
+      </w:r>
+      <w:r>
+        <w:t>arquivo *.exe</w:t>
+      </w:r>
+      <w:r>
+        <w:t xml:space="preserve">. </w:t>
+      </w:r>
+    </w:p>
+    <w:p>
+      <w:pPr>
+        <w:ind w:firstLine="0"/>
+        <w:jc w:val="center"/>
+      </w:pPr>
+      <w:r>
+        <w:t>Figura 5</w:t>
+      </w:r>
     </w:p>
     <w:p>
       <w:pPr>
         <w:pStyle w:val="PargrafodaLista"/>
         <w:ind w:left="0" w:firstLine="0"/>
+        <w:jc w:val="center"/>
         <w:rPr>
           <w:color w:val="FF0000"/>
         </w:rPr>
@@ -3295,55 +3345,144 @@
         <w:rPr>
           <w:color w:val="FF0000"/>
         </w:rPr>
-        <w:t>*modularização</w:t>
+        <w:drawing>
+          <wp:inline distT="0" distB="0" distL="0" distR="0" wp14:anchorId="208FBB71" wp14:editId="45169EF0">
+            <wp:extent cx="2553056" cy="1876687"/>
+            <wp:effectExtent l="0" t="0" r="0" b="9525"/>
+            <wp:docPr id="2" name="Imagem 2"/>
+            <wp:cNvGraphicFramePr>
+              <a:graphicFrameLocks xmlns:a="http://schemas.openxmlformats.org/drawingml/2006/main" noChangeAspect="1"/>
+            </wp:cNvGraphicFramePr>
+            <a:graphic xmlns:a="http://schemas.openxmlformats.org/drawingml/2006/main">
+              <a:graphicData uri="http://schemas.openxmlformats.org/drawingml/2006/picture">
+                <pic:pic xmlns:pic="http://schemas.openxmlformats.org/drawingml/2006/picture">
+                  <pic:nvPicPr>
+                    <pic:cNvPr id="1" name=""/>
+                    <pic:cNvPicPr/>
+                  </pic:nvPicPr>
+                  <pic:blipFill>
+                    <a:blip r:embed="rId15"/>
+                    <a:stretch>
+                      <a:fillRect/>
+                    </a:stretch>
+                  </pic:blipFill>
+                  <pic:spPr>
+                    <a:xfrm>
+                      <a:off x="0" y="0"/>
+                      <a:ext cx="2553056" cy="1876687"/>
+                    </a:xfrm>
+                    <a:prstGeom prst="rect">
+                      <a:avLst/>
+                    </a:prstGeom>
+                  </pic:spPr>
+                </pic:pic>
+              </a:graphicData>
+            </a:graphic>
+          </wp:inline>
+        </w:drawing>
+      </w:r>
+    </w:p>
+    <w:p>
+      <w:pPr>
+        <w:pStyle w:val="PargrafodaLista"/>
+        <w:ind w:left="0" w:firstLine="1134"/>
+      </w:pPr>
+      <w:r>
+        <w:t>No arquivo funcoesTADs.cpp, tenho todas as funções das TADs de pilha (Apêndice A) e de lista (Apêndice B). No sistema.hpp (Apêndice C), contém as TADs de pilha e lista, além do cabeçalho das funções das TAD</w:t>
+      </w:r>
+      <w:r>
+        <w:t>s,</w:t>
+      </w:r>
+      <w:r>
+        <w:t xml:space="preserve"> do arquivo.cpp</w:t>
+      </w:r>
+      <w:r>
+        <w:t xml:space="preserve"> e da manipulação de arquivos</w:t>
+      </w:r>
+      <w:r>
+        <w:t xml:space="preserve">. </w:t>
+      </w:r>
+      <w:r>
+        <w:t>A manipulação de arquivos</w:t>
+      </w:r>
+      <w:r>
+        <w:t xml:space="preserve"> </w:t>
+      </w:r>
+      <w:r>
+        <w:t>(Apêndice D) utilizadas foi mesma de anteriormente, porém adaptado para esse trabalho prático</w:t>
+      </w:r>
+      <w:r>
+        <w:t>.</w:t>
       </w:r>
     </w:p>
     <w:p>
       <w:pPr>
         <w:pStyle w:val="PargrafodaLista"/>
         <w:ind w:left="0" w:firstLine="0"/>
-        <w:rPr>
-          <w:color w:val="FF0000"/>
-        </w:rPr>
-      </w:pPr>
+      </w:pPr>
+    </w:p>
+    <w:p>
+      <w:pPr>
+        <w:pStyle w:val="PargrafodaLista"/>
+        <w:ind w:left="0" w:firstLine="1134"/>
+        <w:jc w:val="left"/>
+      </w:pPr>
+      <w:r>
+        <w:t xml:space="preserve">Das funções apresentadas nas TADS, temos 2 diferentes do padrão, a de </w:t>
+      </w:r>
+      <w:r>
+        <w:t>ordena</w:t>
+      </w:r>
+      <w:r>
+        <w:t>r pilha, na figura 6, e uma que recolhe o pedido que está topo da pilha, na figura 7</w:t>
+      </w:r>
+      <w:r>
+        <w:t>.</w:t>
+      </w:r>
+    </w:p>
+    <w:p>
+      <w:pPr>
+        <w:pStyle w:val="PargrafodaLista"/>
+        <w:ind w:left="0" w:firstLine="1134"/>
+        <w:jc w:val="left"/>
+      </w:pPr>
+      <w:r>
+        <w:t xml:space="preserve">A função </w:t>
+      </w:r>
+      <w:proofErr w:type="spellStart"/>
+      <w:r>
+        <w:t>OrdenaPilha</w:t>
+      </w:r>
+      <w:proofErr w:type="spellEnd"/>
+      <w:r>
+        <w:t>, serve para ordenar uma pilha com base na distancia dos pedidos contidos nessa pilha.</w:t>
+      </w:r>
     </w:p>
     <w:p>
       <w:pPr>
         <w:pStyle w:val="PargrafodaLista"/>
         <w:ind w:left="0" w:firstLine="0"/>
+        <w:jc w:val="center"/>
         <w:rPr>
           <w:color w:val="FF0000"/>
         </w:rPr>
       </w:pPr>
       <w:r>
+        <w:t xml:space="preserve">Figura </w:t>
+      </w:r>
+      <w:r>
+        <w:t>6</w:t>
+      </w:r>
+      <w:r>
         <w:rPr>
           <w:color w:val="FF0000"/>
         </w:rPr>
-        <w:t>*Funções</w:t>
-      </w:r>
-    </w:p>
-    <w:p>
-      <w:pPr>
-        <w:pStyle w:val="PargrafodaLista"/>
-        <w:ind w:left="0" w:firstLine="0"/>
-        <w:jc w:val="left"/>
-        <w:rPr>
-          <w:color w:val="FF0000"/>
-        </w:rPr>
-      </w:pPr>
-      <w:r>
-        <w:rPr>
-          <w:color w:val="FF0000"/>
-        </w:rPr>
-        <w:t>Kjhk ordena</w:t>
-      </w:r>
-      <w:r>
-        <w:rPr>
-          <w:color w:val="FF0000"/>
-        </w:rPr>
         <w:br/>
       </w:r>
       <w:r>
+        <w:rPr>
+          <w:noProof/>
+        </w:rPr>
         <w:drawing>
           <wp:inline distT="0" distB="0" distL="0" distR="0" wp14:anchorId="231E11E0" wp14:editId="45B52F73">
             <wp:extent cx="5760085" cy="1591475"/>
@@ -3360,7 +3499,7 @@
                     <pic:cNvPicPr/>
                   </pic:nvPicPr>
                   <pic:blipFill rotWithShape="1">
-                    <a:blip r:embed="rId15"/>
+                    <a:blip r:embed="rId16"/>
                     <a:srcRect b="18336"/>
                     <a:stretch/>
                   </pic:blipFill>
@@ -3391,25 +3530,54 @@
     <w:p>
       <w:pPr>
         <w:pStyle w:val="PargrafodaLista"/>
-        <w:ind w:left="0" w:firstLine="0"/>
-        <w:rPr>
-          <w:color w:val="FF0000"/>
-        </w:rPr>
-      </w:pPr>
-      <w:r>
-        <w:rPr>
-          <w:color w:val="FF0000"/>
-        </w:rPr>
-        <w:t>jghjlk topo</w:t>
-      </w:r>
-    </w:p>
-    <w:bookmarkEnd w:id="15"/>
+        <w:ind w:left="0" w:firstLine="1134"/>
+      </w:pPr>
+      <w:r>
+        <w:t xml:space="preserve">A função </w:t>
+      </w:r>
+      <w:proofErr w:type="spellStart"/>
+      <w:r>
+        <w:t>TopoPilha</w:t>
+      </w:r>
+      <w:proofErr w:type="spellEnd"/>
+      <w:r>
+        <w:t>, serve para guardar o último pedido inserido na pilha.</w:t>
+      </w:r>
+    </w:p>
+    <w:p>
+      <w:pPr>
+        <w:pStyle w:val="PargrafodaLista"/>
+        <w:ind w:left="0" w:firstLine="1134"/>
+      </w:pPr>
+    </w:p>
     <w:p>
       <w:pPr>
         <w:pStyle w:val="PargrafodaLista"/>
         <w:ind w:left="0" w:firstLine="0"/>
-      </w:pPr>
-      <w:r>
+        <w:jc w:val="center"/>
+        <w:rPr>
+          <w:color w:val="FF0000"/>
+        </w:rPr>
+      </w:pPr>
+      <w:r>
+        <w:lastRenderedPageBreak/>
+        <w:t xml:space="preserve">Figura </w:t>
+      </w:r>
+      <w:r>
+        <w:t>7</w:t>
+      </w:r>
+    </w:p>
+    <w:bookmarkEnd w:id="15"/>
+    <w:p>
+      <w:pPr>
+        <w:pStyle w:val="PargrafodaLista"/>
+        <w:ind w:left="0" w:firstLine="0"/>
+        <w:jc w:val="center"/>
+      </w:pPr>
+      <w:r>
+        <w:rPr>
+          <w:noProof/>
+        </w:rPr>
         <w:drawing>
           <wp:inline distT="0" distB="0" distL="0" distR="0" wp14:anchorId="4A38AE66" wp14:editId="09A3B718">
             <wp:extent cx="2816448" cy="524249"/>
@@ -3426,7 +3594,7 @@
                     <pic:cNvPicPr/>
                   </pic:nvPicPr>
                   <pic:blipFill rotWithShape="1">
-                    <a:blip r:embed="rId15"/>
+                    <a:blip r:embed="rId16"/>
                     <a:srcRect t="81180" r="65793"/>
                     <a:stretch/>
                   </pic:blipFill>
@@ -3457,18 +3625,51 @@
     <w:p>
       <w:pPr>
         <w:pStyle w:val="PargrafodaLista"/>
-        <w:ind w:left="0" w:firstLine="0"/>
-      </w:pPr>
-      <w:r>
-        <w:t>Jkhkh</w:t>
+        <w:ind w:left="0" w:firstLine="1134"/>
+      </w:pPr>
+      <w:r>
+        <w:t xml:space="preserve">A função </w:t>
+      </w:r>
+      <w:proofErr w:type="spellStart"/>
+      <w:r>
+        <w:t>formataDecimal</w:t>
+      </w:r>
+      <w:proofErr w:type="spellEnd"/>
+      <w:r>
+        <w:t xml:space="preserve"> na figura 8, serve para deixar os valores de tipo </w:t>
+      </w:r>
+      <w:proofErr w:type="spellStart"/>
+      <w:r>
+        <w:t>double</w:t>
+      </w:r>
+      <w:proofErr w:type="spellEnd"/>
+      <w:r>
+        <w:t>, em 2 casas decimais.</w:t>
       </w:r>
     </w:p>
     <w:p>
       <w:pPr>
         <w:pStyle w:val="PargrafodaLista"/>
         <w:ind w:left="0" w:firstLine="0"/>
-      </w:pPr>
-      <w:r>
+        <w:jc w:val="center"/>
+      </w:pPr>
+      <w:r>
+        <w:t xml:space="preserve">Figura </w:t>
+      </w:r>
+      <w:r>
+        <w:t>8</w:t>
+      </w:r>
+    </w:p>
+    <w:p>
+      <w:pPr>
+        <w:pStyle w:val="PargrafodaLista"/>
+        <w:ind w:left="0" w:firstLine="0"/>
+        <w:jc w:val="center"/>
+      </w:pPr>
+      <w:r>
+        <w:rPr>
+          <w:noProof/>
+        </w:rPr>
         <w:drawing>
           <wp:inline distT="0" distB="0" distL="0" distR="0" wp14:anchorId="58981623" wp14:editId="71F6AF40">
             <wp:extent cx="2283314" cy="523512"/>
@@ -3485,7 +3686,7 @@
                     <pic:cNvPicPr/>
                   </pic:nvPicPr>
                   <pic:blipFill rotWithShape="1">
-                    <a:blip r:embed="rId16"/>
+                    <a:blip r:embed="rId17"/>
                     <a:srcRect r="67602" b="83166"/>
                     <a:stretch/>
                   </pic:blipFill>
@@ -3516,22 +3717,64 @@
     <w:p>
       <w:pPr>
         <w:pStyle w:val="PargrafodaLista"/>
-        <w:ind w:left="0" w:firstLine="0"/>
-      </w:pPr>
-      <w:r>
-        <w:t>saaklsjdkald</w:t>
+        <w:ind w:left="0" w:firstLine="1134"/>
+      </w:pPr>
+      <w:r>
+        <w:t xml:space="preserve">Na figura 9, vemos duas funções agindo em conjunto. A função </w:t>
+      </w:r>
+      <w:proofErr w:type="spellStart"/>
+      <w:r>
+        <w:t>adicionaCardapio</w:t>
+      </w:r>
+      <w:proofErr w:type="spellEnd"/>
+      <w:r>
+        <w:t>, serve para que seja possível adicionar produtos no vetor de Produtos chamado menu, que está no arquivo sistema.hpp</w:t>
+      </w:r>
+      <w:r>
+        <w:t xml:space="preserve"> </w:t>
+      </w:r>
+      <w:r>
+        <w:t xml:space="preserve">(Apêndice C), e a função </w:t>
+      </w:r>
+      <w:proofErr w:type="spellStart"/>
+      <w:r>
+        <w:t>insereProdutos</w:t>
+      </w:r>
+      <w:proofErr w:type="spellEnd"/>
+      <w:r>
+        <w:t>, faz uso da</w:t>
+      </w:r>
+      <w:r>
+        <w:t xml:space="preserve"> função anterior para inserir os produtos de fato, no cardápio no momento da inicialização.</w:t>
       </w:r>
     </w:p>
     <w:p>
       <w:pPr>
         <w:pStyle w:val="PargrafodaLista"/>
         <w:ind w:left="0" w:firstLine="0"/>
-      </w:pPr>
-      <w:r>
+        <w:jc w:val="center"/>
+      </w:pPr>
+      <w:r>
+        <w:t xml:space="preserve">Figura </w:t>
+      </w:r>
+      <w:r>
+        <w:t>9</w:t>
+      </w:r>
+    </w:p>
+    <w:p>
+      <w:pPr>
+        <w:pStyle w:val="PargrafodaLista"/>
+        <w:ind w:left="0" w:firstLine="0"/>
+        <w:jc w:val="center"/>
+      </w:pPr>
+      <w:r>
+        <w:rPr>
+          <w:noProof/>
+        </w:rPr>
         <w:drawing>
-          <wp:inline distT="0" distB="0" distL="0" distR="0" wp14:anchorId="06C47AB0" wp14:editId="5C4C188D">
-            <wp:extent cx="5760085" cy="2541905"/>
-            <wp:effectExtent l="0" t="0" r="0" b="0"/>
+          <wp:inline distT="0" distB="0" distL="0" distR="0" wp14:anchorId="06C47AB0" wp14:editId="76D65624">
+            <wp:extent cx="5760085" cy="2075561"/>
+            <wp:effectExtent l="0" t="0" r="0" b="1270"/>
             <wp:docPr id="17" name="Imagem 17"/>
             <wp:cNvGraphicFramePr>
               <a:graphicFrameLocks xmlns:a="http://schemas.openxmlformats.org/drawingml/2006/main" noChangeAspect="1"/>
@@ -3543,20 +3786,27 @@
                     <pic:cNvPr id="1" name=""/>
                     <pic:cNvPicPr/>
                   </pic:nvPicPr>
-                  <pic:blipFill>
-                    <a:blip r:embed="rId16"/>
-                    <a:stretch>
-                      <a:fillRect/>
-                    </a:stretch>
+                  <pic:blipFill rotWithShape="1">
+                    <a:blip r:embed="rId17"/>
+                    <a:srcRect t="18346"/>
+                    <a:stretch/>
                   </pic:blipFill>
-                  <pic:spPr>
+                  <pic:spPr bwMode="auto">
                     <a:xfrm>
                       <a:off x="0" y="0"/>
-                      <a:ext cx="5760085" cy="2541905"/>
+                      <a:ext cx="5760085" cy="2075561"/>
                     </a:xfrm>
                     <a:prstGeom prst="rect">
                       <a:avLst/>
                     </a:prstGeom>
+                    <a:ln>
+                      <a:noFill/>
+                    </a:ln>
+                    <a:extLst>
+                      <a:ext uri="{53640926-AAD7-44D8-BBD7-CCE9431645EC}">
+                        <a14:shadowObscured xmlns:a14="http://schemas.microsoft.com/office/drawing/2010/main"/>
+                      </a:ext>
+                    </a:extLst>
                   </pic:spPr>
                 </pic:pic>
               </a:graphicData>
@@ -3568,89 +3818,89 @@
     <w:p>
       <w:pPr>
         <w:pStyle w:val="PargrafodaLista"/>
-        <w:ind w:left="0" w:firstLine="0"/>
-      </w:pPr>
-      <w:r>
-        <w:t>Menu tá no apêndice F</w:t>
+        <w:ind w:left="0" w:firstLine="1134"/>
+      </w:pPr>
+      <w:r>
+        <w:t xml:space="preserve">A </w:t>
+      </w:r>
+      <w:r>
+        <w:t>Menu</w:t>
+      </w:r>
+      <w:r>
+        <w:t xml:space="preserve"> (Apêndice F) contém as opções exigidas no trabalho. A começar pela primeira opção, a </w:t>
+      </w:r>
+      <w:r>
+        <w:t>Inclusão de pedido</w:t>
+      </w:r>
+      <w:r>
+        <w:t xml:space="preserve"> mostrada na figura 10. O código começa verificando se a lista está cheia, se tiver, a inserção não será feita, é criada uma variável pedido, que recebe um código de acordo com a variável que evita a repetição de códigos, para que o usuário não cometa o erro de digitar um código já existente, logo em seguida vai para função </w:t>
+      </w:r>
+      <w:proofErr w:type="spellStart"/>
+      <w:r>
+        <w:t>insereProdutos</w:t>
+      </w:r>
+      <w:proofErr w:type="spellEnd"/>
+      <w:r>
+        <w:t xml:space="preserve">, que tem o pedido como parâmetro, para que sejam inseridos produtos apenas naquele pedido, lá dentro da função, </w:t>
+      </w:r>
+      <w:r>
+        <w:t xml:space="preserve">é inserido um código já existente, e </w:t>
+      </w:r>
+      <w:r>
+        <w:t>é feita uma verificação de existência de</w:t>
+      </w:r>
+      <w:r>
+        <w:t>sse</w:t>
+      </w:r>
+      <w:r>
+        <w:t xml:space="preserve"> código, feita pela função </w:t>
+      </w:r>
+      <w:proofErr w:type="spellStart"/>
+      <w:r>
+        <w:t>verifica</w:t>
+      </w:r>
+      <w:r>
+        <w:t>Codigo</w:t>
+      </w:r>
+      <w:r>
+        <w:t>Produto</w:t>
+      </w:r>
+      <w:proofErr w:type="spellEnd"/>
+      <w:r>
+        <w:t xml:space="preserve"> (A</w:t>
+      </w:r>
+      <w:r>
+        <w:t>pêndice G</w:t>
+      </w:r>
+      <w:r>
+        <w:t xml:space="preserve">), se o código existe, o produto é </w:t>
+      </w:r>
+      <w:r>
+        <w:lastRenderedPageBreak/>
+        <w:t>incluído no pedido, e depois disso, vem a mensagem de confirmação, e se quer que insere um novo produto, é claro, respeitando o limite de produtos por entrega.</w:t>
       </w:r>
     </w:p>
     <w:p>
       <w:pPr>
         <w:pStyle w:val="PargrafodaLista"/>
         <w:ind w:left="0" w:firstLine="0"/>
-      </w:pPr>
-      <w:r>
-        <w:t>Inclusão de pedido</w:t>
-      </w:r>
-      <w:r>
-        <w:t xml:space="preserve">, </w:t>
-      </w:r>
-      <w:r>
-        <w:t>validação do código, apêndice G</w:t>
-      </w:r>
-    </w:p>
-    <w:p>
-      <w:pPr>
-        <w:pStyle w:val="PargrafodaLista"/>
-        <w:ind w:left="0" w:firstLine="0"/>
-      </w:pPr>
-      <w:r>
-        <w:lastRenderedPageBreak/>
+        <w:jc w:val="center"/>
+      </w:pPr>
+      <w:r>
+        <w:t xml:space="preserve">Figura </w:t>
+      </w:r>
+      <w:r>
+        <w:t>10</w:t>
+      </w:r>
+      <w:r>
+        <w:rPr>
+          <w:noProof/>
+        </w:rPr>
         <w:drawing>
           <wp:inline distT="0" distB="0" distL="0" distR="0" wp14:anchorId="3281FD8C" wp14:editId="5AE5245F">
             <wp:extent cx="5760085" cy="6671945"/>
             <wp:effectExtent l="0" t="0" r="0" b="0"/>
             <wp:docPr id="20" name="Imagem 20"/>
-            <wp:cNvGraphicFramePr>
-              <a:graphicFrameLocks xmlns:a="http://schemas.openxmlformats.org/drawingml/2006/main" noChangeAspect="1"/>
-            </wp:cNvGraphicFramePr>
-            <a:graphic xmlns:a="http://schemas.openxmlformats.org/drawingml/2006/main">
-              <a:graphicData uri="http://schemas.openxmlformats.org/drawingml/2006/picture">
-                <pic:pic xmlns:pic="http://schemas.openxmlformats.org/drawingml/2006/picture">
-                  <pic:nvPicPr>
-                    <pic:cNvPr id="1" name=""/>
-                    <pic:cNvPicPr/>
-                  </pic:nvPicPr>
-                  <pic:blipFill>
-                    <a:blip r:embed="rId17"/>
-                    <a:stretch>
-                      <a:fillRect/>
-                    </a:stretch>
-                  </pic:blipFill>
-                  <pic:spPr>
-                    <a:xfrm>
-                      <a:off x="0" y="0"/>
-                      <a:ext cx="5760085" cy="6671945"/>
-                    </a:xfrm>
-                    <a:prstGeom prst="rect">
-                      <a:avLst/>
-                    </a:prstGeom>
-                  </pic:spPr>
-                </pic:pic>
-              </a:graphicData>
-            </a:graphic>
-          </wp:inline>
-        </w:drawing>
-      </w:r>
-    </w:p>
-    <w:p>
-      <w:pPr>
-        <w:ind w:firstLine="0"/>
-      </w:pPr>
-      <w:r>
-        <w:t>Listapedidos</w:t>
-      </w:r>
-    </w:p>
-    <w:p>
-      <w:pPr>
-        <w:ind w:firstLine="0"/>
-      </w:pPr>
-      <w:r>
-        <w:drawing>
-          <wp:inline distT="0" distB="0" distL="0" distR="0" wp14:anchorId="43B4F6BD" wp14:editId="106A79CB">
-            <wp:extent cx="4763165" cy="1247949"/>
-            <wp:effectExtent l="0" t="0" r="0" b="9525"/>
-            <wp:docPr id="21" name="Imagem 21"/>
             <wp:cNvGraphicFramePr>
               <a:graphicFrameLocks xmlns:a="http://schemas.openxmlformats.org/drawingml/2006/main" noChangeAspect="1"/>
             </wp:cNvGraphicFramePr>
@@ -3670,7 +3920,7 @@
                   <pic:spPr>
                     <a:xfrm>
                       <a:off x="0" y="0"/>
-                      <a:ext cx="4763165" cy="1247949"/>
+                      <a:ext cx="5760085" cy="6671945"/>
                     </a:xfrm>
                     <a:prstGeom prst="rect">
                       <a:avLst/>
@@ -3685,23 +3935,61 @@
     </w:p>
     <w:p>
       <w:pPr>
-        <w:ind w:firstLine="0"/>
-      </w:pPr>
-      <w:r>
-        <w:t>Ver cardápio</w:t>
-      </w:r>
-    </w:p>
-    <w:p>
-      <w:pPr>
-        <w:ind w:firstLine="0"/>
+        <w:ind w:firstLine="1134"/>
+      </w:pPr>
+      <w:r>
+        <w:t xml:space="preserve">A segunda opção é a de </w:t>
+      </w:r>
+      <w:r>
+        <w:t>Lista</w:t>
+      </w:r>
+      <w:r>
+        <w:t xml:space="preserve">r pedidos, onde a função </w:t>
+      </w:r>
+      <w:proofErr w:type="spellStart"/>
+      <w:r>
+        <w:t>lista</w:t>
+      </w:r>
+      <w:r>
+        <w:t>pedidos</w:t>
+      </w:r>
+      <w:proofErr w:type="spellEnd"/>
+      <w:r>
+        <w:t>, na figura 11 é chamada, que simplesmente verifica se lista está vazia, e se não tiver, ele exibe a lista existente.</w:t>
+      </w:r>
+    </w:p>
+    <w:p>
+      <w:r>
+        <w:br w:type="page"/>
+      </w:r>
+    </w:p>
+    <w:p>
+      <w:pPr>
+        <w:ind w:firstLine="0"/>
+        <w:jc w:val="center"/>
       </w:pPr>
       <w:r>
         <w:lastRenderedPageBreak/>
+        <w:t xml:space="preserve">Figura </w:t>
+      </w:r>
+      <w:r>
+        <w:t>11</w:t>
+      </w:r>
+    </w:p>
+    <w:p>
+      <w:pPr>
+        <w:ind w:firstLine="0"/>
+        <w:jc w:val="center"/>
+      </w:pPr>
+      <w:r>
+        <w:rPr>
+          <w:noProof/>
+        </w:rPr>
         <w:drawing>
-          <wp:inline distT="0" distB="0" distL="0" distR="0" wp14:anchorId="067EC21B" wp14:editId="47E92847">
-            <wp:extent cx="4725059" cy="1705213"/>
+          <wp:inline distT="0" distB="0" distL="0" distR="0" wp14:anchorId="43B4F6BD" wp14:editId="106A79CB">
+            <wp:extent cx="4763165" cy="1247949"/>
             <wp:effectExtent l="0" t="0" r="0" b="9525"/>
-            <wp:docPr id="22" name="Imagem 22"/>
+            <wp:docPr id="21" name="Imagem 21"/>
             <wp:cNvGraphicFramePr>
               <a:graphicFrameLocks xmlns:a="http://schemas.openxmlformats.org/drawingml/2006/main" noChangeAspect="1"/>
             </wp:cNvGraphicFramePr>
@@ -3721,7 +4009,7 @@
                   <pic:spPr>
                     <a:xfrm>
                       <a:off x="0" y="0"/>
-                      <a:ext cx="4725059" cy="1705213"/>
+                      <a:ext cx="4763165" cy="1247949"/>
                     </a:xfrm>
                     <a:prstGeom prst="rect">
                       <a:avLst/>
@@ -3736,22 +4024,61 @@
     </w:p>
     <w:p>
       <w:pPr>
-        <w:ind w:firstLine="0"/>
-      </w:pPr>
-      <w:r>
-        <w:t>consultaPedido</w:t>
-      </w:r>
-    </w:p>
-    <w:p>
-      <w:pPr>
-        <w:ind w:firstLine="0"/>
-      </w:pPr>
-      <w:r>
+        <w:ind w:firstLine="1134"/>
+      </w:pPr>
+      <w:r>
+        <w:t>A terceira opção é a de v</w:t>
+      </w:r>
+      <w:r>
+        <w:t>er</w:t>
+      </w:r>
+      <w:r>
+        <w:t xml:space="preserve"> o</w:t>
+      </w:r>
+      <w:r>
+        <w:t xml:space="preserve"> cardápio</w:t>
+      </w:r>
+      <w:r>
+        <w:t xml:space="preserve">, onde a função </w:t>
+      </w:r>
+      <w:proofErr w:type="spellStart"/>
+      <w:r>
+        <w:t>verCardapio</w:t>
+      </w:r>
+      <w:proofErr w:type="spellEnd"/>
+      <w:r>
+        <w:t xml:space="preserve">, na figura 12 é chamada, que </w:t>
+      </w:r>
+      <w:r>
+        <w:t>imprime os produtos cadastrados no inicio da execução do programa.</w:t>
+      </w:r>
+    </w:p>
+    <w:p>
+      <w:pPr>
+        <w:ind w:firstLine="0"/>
+        <w:jc w:val="center"/>
+      </w:pPr>
+      <w:r>
+        <w:t xml:space="preserve">Figura </w:t>
+      </w:r>
+      <w:r>
+        <w:t>12</w:t>
+      </w:r>
+    </w:p>
+    <w:p>
+      <w:pPr>
+        <w:ind w:firstLine="0"/>
+        <w:jc w:val="center"/>
+      </w:pPr>
+      <w:r>
+        <w:rPr>
+          <w:noProof/>
+        </w:rPr>
         <w:drawing>
-          <wp:inline distT="0" distB="0" distL="0" distR="0" wp14:anchorId="5947E461" wp14:editId="36115161">
-            <wp:extent cx="4753638" cy="3219899"/>
-            <wp:effectExtent l="0" t="0" r="8890" b="0"/>
-            <wp:docPr id="23" name="Imagem 23"/>
+          <wp:inline distT="0" distB="0" distL="0" distR="0" wp14:anchorId="067EC21B" wp14:editId="47E92847">
+            <wp:extent cx="4725059" cy="1705213"/>
+            <wp:effectExtent l="0" t="0" r="0" b="9525"/>
+            <wp:docPr id="22" name="Imagem 22"/>
             <wp:cNvGraphicFramePr>
               <a:graphicFrameLocks xmlns:a="http://schemas.openxmlformats.org/drawingml/2006/main" noChangeAspect="1"/>
             </wp:cNvGraphicFramePr>
@@ -3771,7 +4098,7 @@
                   <pic:spPr>
                     <a:xfrm>
                       <a:off x="0" y="0"/>
-                      <a:ext cx="4753638" cy="3219899"/>
+                      <a:ext cx="4725059" cy="1705213"/>
                     </a:xfrm>
                     <a:prstGeom prst="rect">
                       <a:avLst/>
@@ -3786,22 +4113,46 @@
     </w:p>
     <w:p>
       <w:pPr>
-        <w:ind w:firstLine="0"/>
-      </w:pPr>
-      <w:r>
-        <w:t>Imprimir entrega Conversão lista para pilha</w:t>
-      </w:r>
-    </w:p>
-    <w:p>
-      <w:pPr>
-        <w:ind w:firstLine="0"/>
-      </w:pPr>
-      <w:r>
+        <w:ind w:firstLine="1134"/>
+      </w:pPr>
+      <w:r>
+        <w:t xml:space="preserve">A quarta opção é a de consultar pedido, onde a função </w:t>
+      </w:r>
+      <w:proofErr w:type="spellStart"/>
+      <w:r>
+        <w:t>consultaPedido</w:t>
+      </w:r>
+      <w:proofErr w:type="spellEnd"/>
+      <w:r>
+        <w:t>, na figura 13, procura por um pedido dentro da lista, e imprime ele, caso ele seja encontrado.</w:t>
+      </w:r>
+    </w:p>
+    <w:p>
+      <w:pPr>
+        <w:ind w:firstLine="0"/>
+        <w:jc w:val="center"/>
+      </w:pPr>
+      <w:r>
+        <w:t xml:space="preserve">Figura </w:t>
+      </w:r>
+      <w:r>
+        <w:t>13</w:t>
+      </w:r>
+    </w:p>
+    <w:p>
+      <w:pPr>
+        <w:ind w:firstLine="0"/>
+        <w:jc w:val="center"/>
+      </w:pPr>
+      <w:r>
+        <w:rPr>
+          <w:noProof/>
+        </w:rPr>
         <w:drawing>
-          <wp:inline distT="0" distB="0" distL="0" distR="0" wp14:anchorId="22BAD618" wp14:editId="74B42C5C">
-            <wp:extent cx="5760085" cy="368935"/>
-            <wp:effectExtent l="0" t="0" r="0" b="0"/>
-            <wp:docPr id="24" name="Imagem 24"/>
+          <wp:inline distT="0" distB="0" distL="0" distR="0" wp14:anchorId="5947E461" wp14:editId="36115161">
+            <wp:extent cx="4753638" cy="3219899"/>
+            <wp:effectExtent l="0" t="0" r="8890" b="0"/>
+            <wp:docPr id="23" name="Imagem 23"/>
             <wp:cNvGraphicFramePr>
               <a:graphicFrameLocks xmlns:a="http://schemas.openxmlformats.org/drawingml/2006/main" noChangeAspect="1"/>
             </wp:cNvGraphicFramePr>
@@ -3821,7 +4172,7 @@
                   <pic:spPr>
                     <a:xfrm>
                       <a:off x="0" y="0"/>
-                      <a:ext cx="5760085" cy="368935"/>
+                      <a:ext cx="4753638" cy="3219899"/>
                     </a:xfrm>
                     <a:prstGeom prst="rect">
                       <a:avLst/>
@@ -3836,14 +4187,57 @@
     </w:p>
     <w:p>
       <w:pPr>
-        <w:ind w:firstLine="0"/>
-      </w:pPr>
-      <w:r>
+        <w:ind w:firstLine="1134"/>
+      </w:pPr>
+      <w:r>
+        <w:lastRenderedPageBreak/>
+        <w:t>Temos a</w:t>
+      </w:r>
+      <w:r>
+        <w:t xml:space="preserve"> quinta opção, que é a de imprimir a lista de entrega, para isso temos</w:t>
+      </w:r>
+      <w:r>
+        <w:t xml:space="preserve"> função que converte uma lista para uma pilha na figura 14, para que seja possível i</w:t>
+      </w:r>
+      <w:r>
+        <w:t xml:space="preserve">mprimir </w:t>
+      </w:r>
+      <w:r>
+        <w:t xml:space="preserve">a lista de </w:t>
+      </w:r>
+      <w:r>
+        <w:t>entrega</w:t>
+      </w:r>
+      <w:r>
+        <w:t>s (que na verdade é uma pilha de entrega) na figura 15. A conversão de uma estrutura de dados em outra é possível nesse caso, pois ambas as estruturas possuem pedidos. Para mostramos a pilha de entregas, devemos ordenar ela, da distancia mais curta primeiro, e a mais longa por último.</w:t>
+      </w:r>
+    </w:p>
+    <w:p>
+      <w:pPr>
+        <w:ind w:firstLine="0"/>
+        <w:jc w:val="center"/>
+      </w:pPr>
+      <w:r>
+        <w:t xml:space="preserve">Figura </w:t>
+      </w:r>
+      <w:r>
+        <w:t>14</w:t>
+      </w:r>
+    </w:p>
+    <w:p>
+      <w:pPr>
+        <w:ind w:firstLine="0"/>
+        <w:jc w:val="center"/>
+      </w:pPr>
+      <w:r>
+        <w:rPr>
+          <w:noProof/>
+        </w:rPr>
         <w:drawing>
-          <wp:inline distT="0" distB="0" distL="0" distR="0" wp14:anchorId="30E9FE6F" wp14:editId="1BD2C4CA">
-            <wp:extent cx="5760085" cy="1898650"/>
-            <wp:effectExtent l="0" t="0" r="0" b="6350"/>
-            <wp:docPr id="25" name="Imagem 25"/>
+          <wp:inline distT="0" distB="0" distL="0" distR="0" wp14:anchorId="22BAD618" wp14:editId="74B42C5C">
+            <wp:extent cx="5760085" cy="368935"/>
+            <wp:effectExtent l="0" t="0" r="0" b="0"/>
+            <wp:docPr id="24" name="Imagem 24"/>
             <wp:cNvGraphicFramePr>
               <a:graphicFrameLocks xmlns:a="http://schemas.openxmlformats.org/drawingml/2006/main" noChangeAspect="1"/>
             </wp:cNvGraphicFramePr>
@@ -3863,7 +4257,7 @@
                   <pic:spPr>
                     <a:xfrm>
                       <a:off x="0" y="0"/>
-                      <a:ext cx="5760085" cy="1898650"/>
+                      <a:ext cx="5760085" cy="368935"/>
                     </a:xfrm>
                     <a:prstGeom prst="rect">
                       <a:avLst/>
@@ -3879,22 +4273,28 @@
     <w:p>
       <w:pPr>
         <w:ind w:firstLine="0"/>
-      </w:pPr>
-      <w:r>
-        <w:t>Lançar entrega</w:t>
-      </w:r>
-    </w:p>
-    <w:p>
-      <w:pPr>
-        <w:ind w:firstLine="0"/>
-      </w:pPr>
-      <w:r>
-        <w:lastRenderedPageBreak/>
+        <w:jc w:val="center"/>
+      </w:pPr>
+      <w:r>
+        <w:t xml:space="preserve">Figura </w:t>
+      </w:r>
+      <w:r>
+        <w:t>15</w:t>
+      </w:r>
+    </w:p>
+    <w:p>
+      <w:pPr>
+        <w:ind w:firstLine="0"/>
+      </w:pPr>
+      <w:r>
+        <w:rPr>
+          <w:noProof/>
+        </w:rPr>
         <w:drawing>
-          <wp:inline distT="0" distB="0" distL="0" distR="0" wp14:anchorId="44B61771" wp14:editId="1764AEA2">
-            <wp:extent cx="5760085" cy="2186940"/>
-            <wp:effectExtent l="0" t="0" r="0" b="3810"/>
-            <wp:docPr id="26" name="Imagem 26"/>
+          <wp:inline distT="0" distB="0" distL="0" distR="0" wp14:anchorId="30E9FE6F" wp14:editId="1BD2C4CA">
+            <wp:extent cx="5760085" cy="1898650"/>
+            <wp:effectExtent l="0" t="0" r="0" b="6350"/>
+            <wp:docPr id="25" name="Imagem 25"/>
             <wp:cNvGraphicFramePr>
               <a:graphicFrameLocks xmlns:a="http://schemas.openxmlformats.org/drawingml/2006/main" noChangeAspect="1"/>
             </wp:cNvGraphicFramePr>
@@ -3914,6 +4314,92 @@
                   <pic:spPr>
                     <a:xfrm>
                       <a:off x="0" y="0"/>
+                      <a:ext cx="5760085" cy="1898650"/>
+                    </a:xfrm>
+                    <a:prstGeom prst="rect">
+                      <a:avLst/>
+                    </a:prstGeom>
+                  </pic:spPr>
+                </pic:pic>
+              </a:graphicData>
+            </a:graphic>
+          </wp:inline>
+        </w:drawing>
+      </w:r>
+    </w:p>
+    <w:p>
+      <w:pPr>
+        <w:ind w:firstLine="1134"/>
+      </w:pPr>
+      <w:r>
+        <w:t>Temos a sexta opção, que é a</w:t>
+      </w:r>
+      <w:r>
+        <w:t xml:space="preserve"> função de l</w:t>
+      </w:r>
+      <w:r>
+        <w:t>ançar entrega</w:t>
+      </w:r>
+      <w:r>
+        <w:t xml:space="preserve"> </w:t>
+      </w:r>
+      <w:r>
+        <w:t xml:space="preserve">vista </w:t>
+      </w:r>
+      <w:r>
+        <w:t xml:space="preserve">na figura 16, </w:t>
+      </w:r>
+      <w:r>
+        <w:t xml:space="preserve">que de forma resumida, ela simplesmente </w:t>
+      </w:r>
+      <w:r>
+        <w:t xml:space="preserve">remove o topo da pilha de </w:t>
+      </w:r>
+      <w:r>
+        <w:t>entregas.</w:t>
+      </w:r>
+    </w:p>
+    <w:p>
+      <w:pPr>
+        <w:ind w:firstLine="0"/>
+        <w:jc w:val="center"/>
+      </w:pPr>
+      <w:r>
+        <w:t>Figura 16</w:t>
+      </w:r>
+    </w:p>
+    <w:p>
+      <w:pPr>
+        <w:ind w:firstLine="0"/>
+      </w:pPr>
+      <w:r>
+        <w:rPr>
+          <w:noProof/>
+        </w:rPr>
+        <w:drawing>
+          <wp:inline distT="0" distB="0" distL="0" distR="0" wp14:anchorId="44B61771" wp14:editId="1764AEA2">
+            <wp:extent cx="5760085" cy="2186940"/>
+            <wp:effectExtent l="0" t="0" r="0" b="3810"/>
+            <wp:docPr id="26" name="Imagem 26"/>
+            <wp:cNvGraphicFramePr>
+              <a:graphicFrameLocks xmlns:a="http://schemas.openxmlformats.org/drawingml/2006/main" noChangeAspect="1"/>
+            </wp:cNvGraphicFramePr>
+            <a:graphic xmlns:a="http://schemas.openxmlformats.org/drawingml/2006/main">
+              <a:graphicData uri="http://schemas.openxmlformats.org/drawingml/2006/picture">
+                <pic:pic xmlns:pic="http://schemas.openxmlformats.org/drawingml/2006/picture">
+                  <pic:nvPicPr>
+                    <pic:cNvPr id="1" name=""/>
+                    <pic:cNvPicPr/>
+                  </pic:nvPicPr>
+                  <pic:blipFill>
+                    <a:blip r:embed="rId24"/>
+                    <a:stretch>
+                      <a:fillRect/>
+                    </a:stretch>
+                  </pic:blipFill>
+                  <pic:spPr>
+                    <a:xfrm>
+                      <a:off x="0" y="0"/>
                       <a:ext cx="5760085" cy="2186940"/>
                     </a:xfrm>
                     <a:prstGeom prst="rect">
@@ -3926,17 +4412,11 @@
           </wp:inline>
         </w:drawing>
       </w:r>
-      <w:r>
-        <w:t xml:space="preserve"> </w:t>
-      </w:r>
+    </w:p>
+    <w:p>
       <w:r>
         <w:br w:type="page"/>
       </w:r>
-    </w:p>
-    <w:p>
-      <w:pPr>
-        <w:ind w:firstLine="0"/>
-      </w:pPr>
     </w:p>
     <w:p>
       <w:pPr>
@@ -3949,6 +4429,7 @@
       </w:pPr>
       <w:bookmarkStart w:id="16" w:name="_Toc116083980"/>
       <w:r>
+        <w:lastRenderedPageBreak/>
         <w:t>CONCLUSÃO</w:t>
       </w:r>
       <w:bookmarkEnd w:id="16"/>
@@ -4028,8 +4509,13 @@
         <w:t>Dois</w:t>
       </w:r>
       <w:r>
-        <w:t xml:space="preserve"> arquivos *.cpp</w:t>
-      </w:r>
+        <w:t xml:space="preserve"> arquivos *.</w:t>
+      </w:r>
+      <w:proofErr w:type="spellStart"/>
+      <w:r>
+        <w:t>cpp</w:t>
+      </w:r>
+      <w:proofErr w:type="spellEnd"/>
       <w:r>
         <w:t>:</w:t>
       </w:r>
@@ -4062,8 +4548,13 @@
         </w:numPr>
         <w:ind w:left="2268"/>
       </w:pPr>
-      <w:r>
-        <w:t>funcoesTADs, com as funções das TADs</w:t>
+      <w:proofErr w:type="spellStart"/>
+      <w:r>
+        <w:t>funcoesTADs</w:t>
+      </w:r>
+      <w:proofErr w:type="spellEnd"/>
+      <w:r>
+        <w:t>, com as funções das TADs</w:t>
       </w:r>
     </w:p>
     <w:p>
@@ -4094,7 +4585,15 @@
         <w:t>Um</w:t>
       </w:r>
       <w:r>
-        <w:t xml:space="preserve"> arquivo *.hpp, </w:t>
+        <w:t xml:space="preserve"> arquivo *.</w:t>
+      </w:r>
+      <w:proofErr w:type="spellStart"/>
+      <w:r>
+        <w:t>hpp</w:t>
+      </w:r>
+      <w:proofErr w:type="spellEnd"/>
+      <w:r>
+        <w:t xml:space="preserve">, </w:t>
       </w:r>
       <w:r>
         <w:t xml:space="preserve">o sistema.hpp, onde tinha as structs e o cabeçalho das funções, </w:t>
@@ -4114,11 +4613,16 @@
       <w:r>
         <w:t xml:space="preserve"> arquivo *.bin, </w:t>
       </w:r>
+      <w:proofErr w:type="spellStart"/>
       <w:r>
         <w:t>lanchonete</w:t>
       </w:r>
       <w:r>
-        <w:t xml:space="preserve">.bin onde os funcionários eram salvos, </w:t>
+        <w:t>.bin</w:t>
+      </w:r>
+      <w:proofErr w:type="spellEnd"/>
+      <w:r>
+        <w:t xml:space="preserve"> onde os funcionários eram salvos, </w:t>
       </w:r>
     </w:p>
     <w:p>
@@ -4133,7 +4637,15 @@
         <w:t>Um</w:t>
       </w:r>
       <w:r>
-        <w:t xml:space="preserve"> arquivo *.exe, a main.exe, que seria o executável do código, onde as funções compilavam.</w:t>
+        <w:t xml:space="preserve"> arquivo *.</w:t>
+      </w:r>
+      <w:proofErr w:type="spellStart"/>
+      <w:r>
+        <w:t>exe</w:t>
+      </w:r>
+      <w:proofErr w:type="spellEnd"/>
+      <w:r>
+        <w:t>, a main.exe, que seria o executável do código, onde as funções compilavam.</w:t>
       </w:r>
     </w:p>
     <w:p>
@@ -4407,7 +4919,7 @@
       <w:r>
         <w:t xml:space="preserve">TRINDADE. Eduardo. Algoritmos e Estrutura de Dados – Arquivos. 2022. Apresentação PDF. Disponível em: </w:t>
       </w:r>
-      <w:hyperlink r:id="rId24" w:history="1">
+      <w:hyperlink r:id="rId25" w:history="1">
         <w:r>
           <w:rPr>
             <w:rStyle w:val="Hyperlink"/>
@@ -4437,7 +4949,7 @@
       <w:r>
         <w:t xml:space="preserve">TRINDADE. Eduardo. Algoritmos e Estrutura de Dados - Listas. 2022. Apresentação PDF. Disponível em: </w:t>
       </w:r>
-      <w:hyperlink r:id="rId25" w:history="1">
+      <w:hyperlink r:id="rId26" w:history="1">
         <w:r>
           <w:rPr>
             <w:rStyle w:val="Hyperlink"/>
@@ -4467,7 +4979,7 @@
       <w:r>
         <w:t xml:space="preserve">TRINDADE. Eduardo. Algoritmos e Estrutura de Dados – Pilha. 2022. Apresentação PDF. Disponível em: </w:t>
       </w:r>
-      <w:hyperlink r:id="rId26" w:history="1">
+      <w:hyperlink r:id="rId27" w:history="1">
         <w:r>
           <w:rPr>
             <w:rStyle w:val="Hyperlink"/>
@@ -4502,7 +5014,7 @@
       <w:r>
         <w:t xml:space="preserve">Outubro de 2020. Disponível em: </w:t>
       </w:r>
-      <w:hyperlink r:id="rId27" w:history="1">
+      <w:hyperlink r:id="rId28" w:history="1">
         <w:r>
           <w:rPr>
             <w:rStyle w:val="Hyperlink"/>
@@ -4532,10 +5044,30 @@
           <w:i/>
           <w:iCs/>
         </w:rPr>
-        <w:t xml:space="preserve"> Github</w:t>
-      </w:r>
+        <w:t xml:space="preserve"> </w:t>
+      </w:r>
+      <w:proofErr w:type="spellStart"/>
+      <w:r>
+        <w:rPr>
+          <w:i/>
+          <w:iCs/>
+        </w:rPr>
+        <w:t>Github</w:t>
+      </w:r>
+      <w:proofErr w:type="spellEnd"/>
       <w:r>
         <w:t xml:space="preserve">: </w:t>
+      </w:r>
+      <w:hyperlink r:id="rId29" w:history="1">
+        <w:r>
+          <w:rPr>
+            <w:rStyle w:val="Hyperlink"/>
+          </w:rPr>
+          <w:t>https://github.com/gKaicon/Arquivos_C_and_C-withClasses/tree/main/AEDs%20I/TP/TP%20-%202</w:t>
+        </w:r>
+      </w:hyperlink>
+      <w:r>
+        <w:t xml:space="preserve"> </w:t>
       </w:r>
     </w:p>
     <w:p>
@@ -4658,6 +5190,7 @@
         <w:rPr>
           <w:rStyle w:val="Ttulo2Char"/>
           <w:rFonts w:eastAsia="Arial" w:cs="Arial"/>
+          <w:noProof/>
           <w:szCs w:val="24"/>
         </w:rPr>
         <w:drawing>
@@ -4676,7 +5209,7 @@
                     <pic:cNvPicPr/>
                   </pic:nvPicPr>
                   <pic:blipFill>
-                    <a:blip r:embed="rId28"/>
+                    <a:blip r:embed="rId30"/>
                     <a:stretch>
                       <a:fillRect/>
                     </a:stretch>
@@ -4740,32 +5273,17 @@
         <w:rPr>
           <w:rStyle w:val="Ttulo2Char"/>
         </w:rPr>
-        <w:t xml:space="preserve"> </w:t>
-      </w:r>
-      <w:r>
-        <w:rPr>
-          <w:rStyle w:val="Ttulo2Char"/>
-        </w:rPr>
-        <w:t>B</w:t>
-      </w:r>
-      <w:r>
-        <w:rPr>
-          <w:rStyle w:val="Ttulo2Char"/>
-        </w:rPr>
-        <w:t xml:space="preserve"> – </w:t>
-      </w:r>
-      <w:r>
-        <w:rPr>
-          <w:rStyle w:val="Ttulo2Char"/>
-        </w:rPr>
-        <w:t>TADs da Lista</w:t>
-      </w:r>
-    </w:p>
-    <w:p>
-      <w:pPr>
-        <w:ind w:firstLine="0"/>
-      </w:pPr>
-      <w:r>
+        <w:t xml:space="preserve"> B – TADs da Lista</w:t>
+      </w:r>
+    </w:p>
+    <w:p>
+      <w:pPr>
+        <w:ind w:firstLine="0"/>
+      </w:pPr>
+      <w:r>
+        <w:rPr>
+          <w:noProof/>
+        </w:rPr>
         <w:drawing>
           <wp:inline distT="0" distB="0" distL="0" distR="0" wp14:anchorId="6C2D691D" wp14:editId="1DD3AB7A">
             <wp:extent cx="5760085" cy="7065645"/>
@@ -4782,7 +5300,7 @@
                     <pic:cNvPicPr/>
                   </pic:nvPicPr>
                   <pic:blipFill>
-                    <a:blip r:embed="rId29"/>
+                    <a:blip r:embed="rId31"/>
                     <a:stretch>
                       <a:fillRect/>
                     </a:stretch>
@@ -4834,24 +5352,12 @@
         <w:rPr>
           <w:rStyle w:val="Ttulo2Char"/>
         </w:rPr>
-        <w:t xml:space="preserve"> </w:t>
+        <w:t xml:space="preserve"> C – </w:t>
       </w:r>
       <w:r>
         <w:rPr>
           <w:rStyle w:val="Ttulo2Char"/>
         </w:rPr>
-        <w:t>C</w:t>
-      </w:r>
-      <w:r>
-        <w:rPr>
-          <w:rStyle w:val="Ttulo2Char"/>
-        </w:rPr>
-        <w:t xml:space="preserve"> – </w:t>
-      </w:r>
-      <w:r>
-        <w:rPr>
-          <w:rStyle w:val="Ttulo2Char"/>
-        </w:rPr>
         <w:t>Sistema.hpp</w:t>
       </w:r>
     </w:p>
@@ -4860,6 +5366,9 @@
         <w:ind w:firstLine="0"/>
       </w:pPr>
       <w:r>
+        <w:rPr>
+          <w:noProof/>
+        </w:rPr>
         <w:drawing>
           <wp:inline distT="0" distB="0" distL="0" distR="0" wp14:anchorId="64FB0E75" wp14:editId="399F73A1">
             <wp:extent cx="5714365" cy="7728958"/>
@@ -4876,7 +5385,7 @@
                     <pic:cNvPicPr/>
                   </pic:nvPicPr>
                   <pic:blipFill rotWithShape="1">
-                    <a:blip r:embed="rId30"/>
+                    <a:blip r:embed="rId32"/>
                     <a:srcRect r="48309"/>
                     <a:stretch/>
                   </pic:blipFill>
@@ -4909,201 +5418,15 @@
         <w:ind w:firstLine="0"/>
       </w:pPr>
       <w:r>
+        <w:rPr>
+          <w:noProof/>
+        </w:rPr>
         <w:lastRenderedPageBreak/>
         <w:drawing>
           <wp:inline distT="0" distB="0" distL="0" distR="0" wp14:anchorId="7EF8207D" wp14:editId="5B57CF02">
             <wp:extent cx="5760085" cy="4542790"/>
             <wp:effectExtent l="0" t="0" r="0" b="0"/>
             <wp:docPr id="8" name="Imagem 8"/>
-            <wp:cNvGraphicFramePr>
-              <a:graphicFrameLocks xmlns:a="http://schemas.openxmlformats.org/drawingml/2006/main" noChangeAspect="1"/>
-            </wp:cNvGraphicFramePr>
-            <a:graphic xmlns:a="http://schemas.openxmlformats.org/drawingml/2006/main">
-              <a:graphicData uri="http://schemas.openxmlformats.org/drawingml/2006/picture">
-                <pic:pic xmlns:pic="http://schemas.openxmlformats.org/drawingml/2006/picture">
-                  <pic:nvPicPr>
-                    <pic:cNvPr id="1" name=""/>
-                    <pic:cNvPicPr/>
-                  </pic:nvPicPr>
-                  <pic:blipFill>
-                    <a:blip r:embed="rId31"/>
-                    <a:stretch>
-                      <a:fillRect/>
-                    </a:stretch>
-                  </pic:blipFill>
-                  <pic:spPr>
-                    <a:xfrm>
-                      <a:off x="0" y="0"/>
-                      <a:ext cx="5760085" cy="4542790"/>
-                    </a:xfrm>
-                    <a:prstGeom prst="rect">
-                      <a:avLst/>
-                    </a:prstGeom>
-                  </pic:spPr>
-                </pic:pic>
-              </a:graphicData>
-            </a:graphic>
-          </wp:inline>
-        </w:drawing>
-      </w:r>
-    </w:p>
-    <w:p>
-      <w:pPr>
-        <w:pStyle w:val="PargrafodaLista"/>
-        <w:numPr>
-          <w:ilvl w:val="1"/>
-          <w:numId w:val="1"/>
-        </w:numPr>
-        <w:ind w:left="0" w:firstLine="567"/>
-        <w:jc w:val="left"/>
-        <w:rPr>
-          <w:rStyle w:val="Ttulo2Char"/>
-          <w:rFonts w:eastAsia="Arial" w:cs="Arial"/>
-          <w:noProof/>
-          <w:szCs w:val="24"/>
-        </w:rPr>
-      </w:pPr>
-      <w:r>
-        <w:rPr>
-          <w:rStyle w:val="Ttulo2Char"/>
-        </w:rPr>
-        <w:t>APÊNDICE</w:t>
-      </w:r>
-      <w:r>
-        <w:rPr>
-          <w:rStyle w:val="Ttulo2Char"/>
-        </w:rPr>
-        <w:t xml:space="preserve"> </w:t>
-      </w:r>
-      <w:r>
-        <w:rPr>
-          <w:rStyle w:val="Ttulo2Char"/>
-        </w:rPr>
-        <w:t>D</w:t>
-      </w:r>
-      <w:r>
-        <w:rPr>
-          <w:rStyle w:val="Ttulo2Char"/>
-        </w:rPr>
-        <w:t xml:space="preserve"> –</w:t>
-      </w:r>
-      <w:r>
-        <w:rPr>
-          <w:rStyle w:val="Ttulo2Char"/>
-        </w:rPr>
-        <w:t xml:space="preserve"> Manipulação de Arquivos</w:t>
-      </w:r>
-    </w:p>
-    <w:p>
-      <w:pPr>
-        <w:pStyle w:val="PargrafodaLista"/>
-        <w:ind w:left="567" w:firstLine="0"/>
-        <w:jc w:val="left"/>
-        <w:rPr>
-          <w:noProof/>
-        </w:rPr>
-      </w:pPr>
-      <w:r>
-        <w:rPr>
-          <w:rStyle w:val="Ttulo2Char"/>
-          <w:rFonts w:eastAsia="Arial" w:cs="Arial"/>
-          <w:noProof/>
-          <w:szCs w:val="24"/>
-        </w:rPr>
-        <w:drawing>
-          <wp:inline distT="0" distB="0" distL="0" distR="0" wp14:anchorId="7381E513" wp14:editId="5017EE7B">
-            <wp:extent cx="5606778" cy="3816144"/>
-            <wp:effectExtent l="0" t="0" r="0" b="0"/>
-            <wp:docPr id="11" name="Imagem 11"/>
-            <wp:cNvGraphicFramePr>
-              <a:graphicFrameLocks xmlns:a="http://schemas.openxmlformats.org/drawingml/2006/main" noChangeAspect="1"/>
-            </wp:cNvGraphicFramePr>
-            <a:graphic xmlns:a="http://schemas.openxmlformats.org/drawingml/2006/main">
-              <a:graphicData uri="http://schemas.openxmlformats.org/drawingml/2006/picture">
-                <pic:pic xmlns:pic="http://schemas.openxmlformats.org/drawingml/2006/picture">
-                  <pic:nvPicPr>
-                    <pic:cNvPr id="1" name=""/>
-                    <pic:cNvPicPr/>
-                  </pic:nvPicPr>
-                  <pic:blipFill>
-                    <a:blip r:embed="rId32"/>
-                    <a:stretch>
-                      <a:fillRect/>
-                    </a:stretch>
-                  </pic:blipFill>
-                  <pic:spPr>
-                    <a:xfrm>
-                      <a:off x="0" y="0"/>
-                      <a:ext cx="5613606" cy="3820792"/>
-                    </a:xfrm>
-                    <a:prstGeom prst="rect">
-                      <a:avLst/>
-                    </a:prstGeom>
-                  </pic:spPr>
-                </pic:pic>
-              </a:graphicData>
-            </a:graphic>
-          </wp:inline>
-        </w:drawing>
-      </w:r>
-    </w:p>
-    <w:p>
-      <w:pPr>
-        <w:pStyle w:val="PargrafodaLista"/>
-        <w:numPr>
-          <w:ilvl w:val="1"/>
-          <w:numId w:val="1"/>
-        </w:numPr>
-        <w:ind w:left="0" w:firstLine="567"/>
-        <w:rPr>
-          <w:rStyle w:val="Ttulo2Char"/>
-          <w:rFonts w:eastAsia="Arial" w:cs="Arial"/>
-          <w:noProof/>
-          <w:szCs w:val="24"/>
-        </w:rPr>
-      </w:pPr>
-      <w:r>
-        <w:rPr>
-          <w:rStyle w:val="Ttulo2Char"/>
-        </w:rPr>
-        <w:lastRenderedPageBreak/>
-        <w:t>APÊNDICE</w:t>
-      </w:r>
-      <w:r>
-        <w:rPr>
-          <w:rStyle w:val="Ttulo2Char"/>
-        </w:rPr>
-        <w:t xml:space="preserve"> </w:t>
-      </w:r>
-      <w:r>
-        <w:rPr>
-          <w:rStyle w:val="Ttulo2Char"/>
-        </w:rPr>
-        <w:t>E</w:t>
-      </w:r>
-      <w:r>
-        <w:rPr>
-          <w:rStyle w:val="Ttulo2Char"/>
-        </w:rPr>
-        <w:t xml:space="preserve"> – </w:t>
-      </w:r>
-      <w:r>
-        <w:rPr>
-          <w:rStyle w:val="Ttulo2Char"/>
-        </w:rPr>
-        <w:t>Main.cpp</w:t>
-      </w:r>
-    </w:p>
-    <w:p>
-      <w:pPr>
-        <w:ind w:firstLine="0"/>
-      </w:pPr>
-      <w:r>
-        <w:drawing>
-          <wp:inline distT="0" distB="0" distL="0" distR="0" wp14:anchorId="3710FEED" wp14:editId="2A95202A">
-            <wp:extent cx="5721078" cy="7913391"/>
-            <wp:effectExtent l="0" t="0" r="0" b="0"/>
-            <wp:docPr id="10" name="Imagem 10"/>
             <wp:cNvGraphicFramePr>
               <a:graphicFrameLocks xmlns:a="http://schemas.openxmlformats.org/drawingml/2006/main" noChangeAspect="1"/>
             </wp:cNvGraphicFramePr>
@@ -5123,7 +5446,7 @@
                   <pic:spPr>
                     <a:xfrm>
                       <a:off x="0" y="0"/>
-                      <a:ext cx="5736567" cy="7934815"/>
+                      <a:ext cx="5760085" cy="4542790"/>
                     </a:xfrm>
                     <a:prstGeom prst="rect">
                       <a:avLst/>
@@ -5138,22 +5461,13 @@
     </w:p>
     <w:p>
       <w:pPr>
-        <w:ind w:firstLine="0"/>
-      </w:pPr>
-    </w:p>
-    <w:p>
-      <w:pPr>
-        <w:ind w:firstLine="0"/>
-      </w:pPr>
-    </w:p>
-    <w:p>
-      <w:pPr>
         <w:pStyle w:val="PargrafodaLista"/>
         <w:numPr>
           <w:ilvl w:val="1"/>
           <w:numId w:val="1"/>
         </w:numPr>
         <w:ind w:left="0" w:firstLine="567"/>
+        <w:jc w:val="left"/>
         <w:rPr>
           <w:rStyle w:val="Ttulo2Char"/>
           <w:rFonts w:eastAsia="Arial" w:cs="Arial"/>
@@ -5165,51 +5479,42 @@
         <w:rPr>
           <w:rStyle w:val="Ttulo2Char"/>
         </w:rPr>
-        <w:lastRenderedPageBreak/>
         <w:t>APÊNDICE</w:t>
       </w:r>
       <w:r>
         <w:rPr>
           <w:rStyle w:val="Ttulo2Char"/>
         </w:rPr>
-        <w:t xml:space="preserve"> </w:t>
+        <w:t xml:space="preserve"> D –</w:t>
       </w:r>
       <w:r>
         <w:rPr>
           <w:rStyle w:val="Ttulo2Char"/>
         </w:rPr>
-        <w:t>F</w:t>
-      </w:r>
+        <w:t xml:space="preserve"> Manipulação de Arquivos</w:t>
+      </w:r>
+    </w:p>
+    <w:p>
+      <w:pPr>
+        <w:pStyle w:val="PargrafodaLista"/>
+        <w:ind w:left="0" w:firstLine="0"/>
+        <w:jc w:val="center"/>
+        <w:rPr>
+          <w:noProof/>
+        </w:rPr>
+      </w:pPr>
       <w:r>
         <w:rPr>
           <w:rStyle w:val="Ttulo2Char"/>
-        </w:rPr>
-        <w:t xml:space="preserve"> – </w:t>
-      </w:r>
-      <w:r>
-        <w:rPr>
-          <w:rStyle w:val="Ttulo2Char"/>
-        </w:rPr>
-        <w:t>M</w:t>
-      </w:r>
-      <w:r>
-        <w:rPr>
-          <w:rStyle w:val="Ttulo2Char"/>
-        </w:rPr>
-        <w:t>enu</w:t>
-      </w:r>
-    </w:p>
-    <w:p>
-      <w:pPr>
-        <w:ind w:firstLine="0"/>
-        <w:jc w:val="center"/>
-      </w:pPr>
-      <w:r>
+          <w:rFonts w:eastAsia="Arial" w:cs="Arial"/>
+          <w:noProof/>
+          <w:szCs w:val="24"/>
+        </w:rPr>
         <w:drawing>
-          <wp:inline distT="0" distB="0" distL="0" distR="0" wp14:anchorId="1D6892A6" wp14:editId="0967F711">
-            <wp:extent cx="5385560" cy="4136390"/>
-            <wp:effectExtent l="0" t="0" r="5715" b="0"/>
-            <wp:docPr id="14" name="Imagem 14"/>
+          <wp:inline distT="0" distB="0" distL="0" distR="0" wp14:anchorId="7381E513" wp14:editId="5017EE7B">
+            <wp:extent cx="5606778" cy="3816144"/>
+            <wp:effectExtent l="0" t="0" r="0" b="0"/>
+            <wp:docPr id="11" name="Imagem 11"/>
             <wp:cNvGraphicFramePr>
               <a:graphicFrameLocks xmlns:a="http://schemas.openxmlformats.org/drawingml/2006/main" noChangeAspect="1"/>
             </wp:cNvGraphicFramePr>
@@ -5229,7 +5534,7 @@
                   <pic:spPr>
                     <a:xfrm>
                       <a:off x="0" y="0"/>
-                      <a:ext cx="5395262" cy="4143842"/>
+                      <a:ext cx="5613606" cy="3820792"/>
                     </a:xfrm>
                     <a:prstGeom prst="rect">
                       <a:avLst/>
@@ -5244,15 +5549,52 @@
     </w:p>
     <w:p>
       <w:pPr>
-        <w:ind w:firstLine="0"/>
-        <w:jc w:val="center"/>
-      </w:pPr>
-      <w:r>
+        <w:pStyle w:val="PargrafodaLista"/>
+        <w:numPr>
+          <w:ilvl w:val="1"/>
+          <w:numId w:val="1"/>
+        </w:numPr>
+        <w:ind w:left="0" w:firstLine="567"/>
+        <w:rPr>
+          <w:rStyle w:val="Ttulo2Char"/>
+          <w:rFonts w:eastAsia="Arial" w:cs="Arial"/>
+          <w:noProof/>
+          <w:szCs w:val="24"/>
+        </w:rPr>
+      </w:pPr>
+      <w:r>
+        <w:rPr>
+          <w:rStyle w:val="Ttulo2Char"/>
+        </w:rPr>
+        <w:lastRenderedPageBreak/>
+        <w:t>APÊNDICE</w:t>
+      </w:r>
+      <w:r>
+        <w:rPr>
+          <w:rStyle w:val="Ttulo2Char"/>
+        </w:rPr>
+        <w:t xml:space="preserve"> E – </w:t>
+      </w:r>
+      <w:r>
+        <w:rPr>
+          <w:rStyle w:val="Ttulo2Char"/>
+        </w:rPr>
+        <w:t>Main.cpp</w:t>
+      </w:r>
+    </w:p>
+    <w:p>
+      <w:pPr>
+        <w:ind w:firstLine="0"/>
+      </w:pPr>
+      <w:r>
+        <w:rPr>
+          <w:noProof/>
+        </w:rPr>
         <w:drawing>
-          <wp:inline distT="0" distB="0" distL="0" distR="0" wp14:anchorId="18C91EBE" wp14:editId="75B4763A">
-            <wp:extent cx="4264136" cy="4235178"/>
-            <wp:effectExtent l="0" t="0" r="3175" b="0"/>
-            <wp:docPr id="13" name="Imagem 13"/>
+          <wp:inline distT="0" distB="0" distL="0" distR="0" wp14:anchorId="3710FEED" wp14:editId="2A95202A">
+            <wp:extent cx="5721078" cy="7913391"/>
+            <wp:effectExtent l="0" t="0" r="0" b="0"/>
+            <wp:docPr id="10" name="Imagem 10"/>
             <wp:cNvGraphicFramePr>
               <a:graphicFrameLocks xmlns:a="http://schemas.openxmlformats.org/drawingml/2006/main" noChangeAspect="1"/>
             </wp:cNvGraphicFramePr>
@@ -5272,6 +5614,149 @@
                   <pic:spPr>
                     <a:xfrm>
                       <a:off x="0" y="0"/>
+                      <a:ext cx="5736567" cy="7934815"/>
+                    </a:xfrm>
+                    <a:prstGeom prst="rect">
+                      <a:avLst/>
+                    </a:prstGeom>
+                  </pic:spPr>
+                </pic:pic>
+              </a:graphicData>
+            </a:graphic>
+          </wp:inline>
+        </w:drawing>
+      </w:r>
+    </w:p>
+    <w:p>
+      <w:pPr>
+        <w:ind w:firstLine="0"/>
+      </w:pPr>
+    </w:p>
+    <w:p>
+      <w:pPr>
+        <w:ind w:firstLine="0"/>
+      </w:pPr>
+    </w:p>
+    <w:p>
+      <w:pPr>
+        <w:pStyle w:val="PargrafodaLista"/>
+        <w:numPr>
+          <w:ilvl w:val="1"/>
+          <w:numId w:val="1"/>
+        </w:numPr>
+        <w:ind w:left="0" w:firstLine="567"/>
+        <w:rPr>
+          <w:rStyle w:val="Ttulo2Char"/>
+          <w:rFonts w:eastAsia="Arial" w:cs="Arial"/>
+          <w:noProof/>
+          <w:szCs w:val="24"/>
+        </w:rPr>
+      </w:pPr>
+      <w:r>
+        <w:rPr>
+          <w:rStyle w:val="Ttulo2Char"/>
+        </w:rPr>
+        <w:lastRenderedPageBreak/>
+        <w:t>APÊNDICE</w:t>
+      </w:r>
+      <w:r>
+        <w:rPr>
+          <w:rStyle w:val="Ttulo2Char"/>
+        </w:rPr>
+        <w:t xml:space="preserve"> F – </w:t>
+      </w:r>
+      <w:r>
+        <w:rPr>
+          <w:rStyle w:val="Ttulo2Char"/>
+        </w:rPr>
+        <w:t>M</w:t>
+      </w:r>
+      <w:r>
+        <w:rPr>
+          <w:rStyle w:val="Ttulo2Char"/>
+        </w:rPr>
+        <w:t>enu</w:t>
+      </w:r>
+    </w:p>
+    <w:p>
+      <w:pPr>
+        <w:ind w:firstLine="0"/>
+        <w:jc w:val="center"/>
+      </w:pPr>
+      <w:r>
+        <w:rPr>
+          <w:noProof/>
+        </w:rPr>
+        <w:drawing>
+          <wp:inline distT="0" distB="0" distL="0" distR="0" wp14:anchorId="1D6892A6" wp14:editId="0967F711">
+            <wp:extent cx="5385560" cy="4136390"/>
+            <wp:effectExtent l="0" t="0" r="5715" b="0"/>
+            <wp:docPr id="14" name="Imagem 14"/>
+            <wp:cNvGraphicFramePr>
+              <a:graphicFrameLocks xmlns:a="http://schemas.openxmlformats.org/drawingml/2006/main" noChangeAspect="1"/>
+            </wp:cNvGraphicFramePr>
+            <a:graphic xmlns:a="http://schemas.openxmlformats.org/drawingml/2006/main">
+              <a:graphicData uri="http://schemas.openxmlformats.org/drawingml/2006/picture">
+                <pic:pic xmlns:pic="http://schemas.openxmlformats.org/drawingml/2006/picture">
+                  <pic:nvPicPr>
+                    <pic:cNvPr id="1" name=""/>
+                    <pic:cNvPicPr/>
+                  </pic:nvPicPr>
+                  <pic:blipFill>
+                    <a:blip r:embed="rId36"/>
+                    <a:stretch>
+                      <a:fillRect/>
+                    </a:stretch>
+                  </pic:blipFill>
+                  <pic:spPr>
+                    <a:xfrm>
+                      <a:off x="0" y="0"/>
+                      <a:ext cx="5395262" cy="4143842"/>
+                    </a:xfrm>
+                    <a:prstGeom prst="rect">
+                      <a:avLst/>
+                    </a:prstGeom>
+                  </pic:spPr>
+                </pic:pic>
+              </a:graphicData>
+            </a:graphic>
+          </wp:inline>
+        </w:drawing>
+      </w:r>
+    </w:p>
+    <w:p>
+      <w:pPr>
+        <w:ind w:firstLine="0"/>
+        <w:jc w:val="center"/>
+      </w:pPr>
+      <w:r>
+        <w:rPr>
+          <w:noProof/>
+        </w:rPr>
+        <w:drawing>
+          <wp:inline distT="0" distB="0" distL="0" distR="0" wp14:anchorId="18C91EBE" wp14:editId="75B4763A">
+            <wp:extent cx="4264136" cy="4235178"/>
+            <wp:effectExtent l="0" t="0" r="3175" b="0"/>
+            <wp:docPr id="13" name="Imagem 13"/>
+            <wp:cNvGraphicFramePr>
+              <a:graphicFrameLocks xmlns:a="http://schemas.openxmlformats.org/drawingml/2006/main" noChangeAspect="1"/>
+            </wp:cNvGraphicFramePr>
+            <a:graphic xmlns:a="http://schemas.openxmlformats.org/drawingml/2006/main">
+              <a:graphicData uri="http://schemas.openxmlformats.org/drawingml/2006/picture">
+                <pic:pic xmlns:pic="http://schemas.openxmlformats.org/drawingml/2006/picture">
+                  <pic:nvPicPr>
+                    <pic:cNvPr id="1" name=""/>
+                    <pic:cNvPicPr/>
+                  </pic:nvPicPr>
+                  <pic:blipFill>
+                    <a:blip r:embed="rId37"/>
+                    <a:stretch>
+                      <a:fillRect/>
+                    </a:stretch>
+                  </pic:blipFill>
+                  <pic:spPr>
+                    <a:xfrm>
+                      <a:off x="0" y="0"/>
                       <a:ext cx="4272144" cy="4243132"/>
                     </a:xfrm>
                     <a:prstGeom prst="rect">
@@ -5325,6 +5810,9 @@
         <w:ind w:firstLine="0"/>
       </w:pPr>
       <w:r>
+        <w:rPr>
+          <w:noProof/>
+        </w:rPr>
         <w:drawing>
           <wp:inline distT="0" distB="0" distL="0" distR="0" wp14:anchorId="764718A2" wp14:editId="1B6E1F92">
             <wp:extent cx="5634443" cy="1354455"/>
@@ -5341,7 +5829,7 @@
                     <pic:cNvPicPr/>
                   </pic:nvPicPr>
                   <pic:blipFill rotWithShape="1">
-                    <a:blip r:embed="rId36"/>
+                    <a:blip r:embed="rId38"/>
                     <a:srcRect l="2181"/>
                     <a:stretch/>
                   </pic:blipFill>
@@ -7380,6 +7868,7 @@
   <w:style w:type="character" w:default="1" w:styleId="Fontepargpadro">
     <w:name w:val="Default Paragraph Font"/>
     <w:uiPriority w:val="1"/>
+    <w:semiHidden/>
     <w:unhideWhenUsed/>
   </w:style>
   <w:style w:type="table" w:default="1" w:styleId="Tabelanormal">
@@ -7641,6 +8130,18 @@
     <w:pPr>
       <w:spacing w:line="240" w:lineRule="auto"/>
     </w:pPr>
+  </w:style>
+  <w:style w:type="character" w:styleId="MenoPendente">
+    <w:name w:val="Unresolved Mention"/>
+    <w:basedOn w:val="Fontepargpadro"/>
+    <w:uiPriority w:val="99"/>
+    <w:semiHidden/>
+    <w:unhideWhenUsed/>
+    <w:rsid w:val="006E5F2A"/>
+    <w:rPr>
+      <w:color w:val="605E5C"/>
+      <w:shd w:val="clear" w:color="auto" w:fill="E1DFDD"/>
+    </w:rPr>
   </w:style>
 </w:styles>
 </file>
@@ -7907,28 +8408,28 @@
 </file>
 
 <file path=customXml/item1.xml><?xml version="1.0" encoding="utf-8"?>
+<b:Sources xmlns:b="http://schemas.openxmlformats.org/officeDocument/2006/bibliography" xmlns="http://schemas.openxmlformats.org/officeDocument/2006/bibliography" SelectedStyle="\APASixthEditionOfficeOnline.xsl" StyleName="APA" Version="6"/>
+</file>
+
+<file path=customXml/item2.xml><?xml version="1.0" encoding="utf-8"?>
 <go:gDocsCustomXmlDataStorage xmlns:go="http://customooxmlschemas.google.com/" xmlns:r="http://schemas.openxmlformats.org/officeDocument/2006/relationships">
   <go:docsCustomData xmlns:go="http://customooxmlschemas.google.com/" roundtripDataSignature="AMtx7miPDo3nmHwTVEnnvsqc2L5jDA6i2A==">AMUW2mU7f+64AAmPVG6xtJYZa8n9T3nx0w3eJ1PBTNypPziyDG/d0LcvGvQe4a4cHwiDMO6JZ6yy6cmHcgoU20VIbuMZI/9AvJdctdrf/201DFR1slWxYIs+gQOowewtAwD8GFnwJ4tfJF1wLubM5ayXB6bp5h7zjNxUI1hxLP/Cwf7S81oAuVlMnSL5CpzDI5JCmGqhA3YvdCli1q7kc6yCOOITmJm7Qp+VNvfwUG9HM8C9oOwXPpjIxRvqGZ3wpRsAjJ10iL96</go:docsCustomData>
 </go:gDocsCustomXmlDataStorage>
 </file>
 
-<file path=customXml/item2.xml><?xml version="1.0" encoding="utf-8"?>
-<b:Sources xmlns:b="http://schemas.openxmlformats.org/officeDocument/2006/bibliography" xmlns="http://schemas.openxmlformats.org/officeDocument/2006/bibliography" SelectedStyle="\APASixthEditionOfficeOnline.xsl" StyleName="APA" Version="6"/>
+<file path=customXml/itemProps1.xml><?xml version="1.0" encoding="utf-8"?>
+<ds:datastoreItem xmlns:ds="http://schemas.openxmlformats.org/officeDocument/2006/customXml" ds:itemID="{14DEFC65-C4C3-47F5-98B3-398826E92B3D}">
+  <ds:schemaRefs>
+    <ds:schemaRef ds:uri="http://schemas.openxmlformats.org/officeDocument/2006/bibliography"/>
+  </ds:schemaRefs>
+</ds:datastoreItem>
 </file>
 
-<file path=customXml/itemProps1.xml><?xml version="1.0" encoding="utf-8"?>
+<file path=customXml/itemProps2.xml><?xml version="1.0" encoding="utf-8"?>
 <ds:datastoreItem xmlns:ds="http://schemas.openxmlformats.org/officeDocument/2006/customXml" ds:itemID="{11111111-1234-1234-1234-123412341234}">
   <ds:schemaRefs>
     <ds:schemaRef ds:uri="http://customooxmlschemas.google.com/"/>
     <ds:schemaRef ds:uri="http://schemas.openxmlformats.org/officeDocument/2006/relationships"/>
   </ds:schemaRefs>
 </ds:datastoreItem>
-</file>
-
-<file path=customXml/itemProps2.xml><?xml version="1.0" encoding="utf-8"?>
-<ds:datastoreItem xmlns:ds="http://schemas.openxmlformats.org/officeDocument/2006/customXml" ds:itemID="{14DEFC65-C4C3-47F5-98B3-398826E92B3D}">
-  <ds:schemaRefs>
-    <ds:schemaRef ds:uri="http://schemas.openxmlformats.org/officeDocument/2006/bibliography"/>
-  </ds:schemaRefs>
-</ds:datastoreItem>
 </file>
</xml_diff>

<commit_message>
Atualização do TP 2
</commit_message>
<xml_diff>
--- a/AEDs I/TP/TP - 2/Documentação TP/Documentação TP 2 - AEDs I - Gabriel Káicon Batista Hilário - 0048609.docx
+++ b/AEDs I/TP/TP - 2/Documentação TP/Documentação TP 2 - AEDs I - Gabriel Káicon Batista Hilário - 0048609.docx
@@ -1572,7 +1572,7 @@
                 <w:noProof/>
                 <w:webHidden/>
               </w:rPr>
-              <w:t>10</w:t>
+              <w:t>14</w:t>
             </w:r>
             <w:r>
               <w:rPr>
@@ -1660,7 +1660,7 @@
                 <w:noProof/>
                 <w:webHidden/>
               </w:rPr>
-              <w:t>11</w:t>
+              <w:t>15</w:t>
             </w:r>
             <w:r>
               <w:rPr>
@@ -1748,7 +1748,7 @@
                 <w:noProof/>
                 <w:webHidden/>
               </w:rPr>
-              <w:t>12</w:t>
+              <w:t>16</w:t>
             </w:r>
             <w:r>
               <w:rPr>
@@ -1832,7 +1832,7 @@
                 <w:noProof/>
                 <w:webHidden/>
               </w:rPr>
-              <w:t>12</w:t>
+              <w:t>16</w:t>
             </w:r>
             <w:r>
               <w:rPr>
@@ -1903,20 +1903,16 @@
                 <w:noProof/>
                 <w:webHidden/>
               </w:rPr>
-            </w:r>
-            <w:r>
-              <w:rPr>
-                <w:noProof/>
-                <w:webHidden/>
-              </w:rPr>
               <w:fldChar w:fldCharType="separate"/>
             </w:r>
             <w:r>
               <w:rPr>
-                <w:noProof/>
-                <w:webHidden/>
-              </w:rPr>
-              <w:t>12</w:t>
+                <w:b/>
+                <w:bCs/>
+                <w:noProof/>
+                <w:webHidden/>
+              </w:rPr>
+              <w:t>Erro! Indicador não definido.</w:t>
             </w:r>
             <w:r>
               <w:rPr>
@@ -3343,6 +3339,7 @@
       <w:bookmarkStart w:id="15" w:name="_Hlk116067353"/>
       <w:r>
         <w:rPr>
+          <w:noProof/>
           <w:color w:val="FF0000"/>
         </w:rPr>
         <w:drawing>
@@ -3468,10 +3465,7 @@
         </w:rPr>
       </w:pPr>
       <w:r>
-        <w:t xml:space="preserve">Figura </w:t>
-      </w:r>
-      <w:r>
-        <w:t>6</w:t>
+        <w:t>Figura 6</w:t>
       </w:r>
       <w:r>
         <w:rPr>
@@ -3561,10 +3555,7 @@
       </w:pPr>
       <w:r>
         <w:lastRenderedPageBreak/>
-        <w:t xml:space="preserve">Figura </w:t>
-      </w:r>
-      <w:r>
-        <w:t>7</w:t>
+        <w:t>Figura 7</w:t>
       </w:r>
     </w:p>
     <w:bookmarkEnd w:id="15"/>
@@ -3654,10 +3645,7 @@
         <w:jc w:val="center"/>
       </w:pPr>
       <w:r>
-        <w:t xml:space="preserve">Figura </w:t>
-      </w:r>
-      <w:r>
-        <w:t>8</w:t>
+        <w:t>Figura 8</w:t>
       </w:r>
     </w:p>
     <w:p>
@@ -3755,10 +3743,7 @@
         <w:jc w:val="center"/>
       </w:pPr>
       <w:r>
-        <w:t xml:space="preserve">Figura </w:t>
-      </w:r>
-      <w:r>
-        <w:t>9</w:t>
+        <w:t>Figura 9</w:t>
       </w:r>
     </w:p>
     <w:p>
@@ -3887,10 +3872,7 @@
         <w:jc w:val="center"/>
       </w:pPr>
       <w:r>
-        <w:t xml:space="preserve">Figura </w:t>
-      </w:r>
-      <w:r>
-        <w:t>10</w:t>
+        <w:t>Figura 10</w:t>
       </w:r>
       <w:r>
         <w:rPr>
@@ -3970,10 +3952,7 @@
       </w:pPr>
       <w:r>
         <w:lastRenderedPageBreak/>
-        <w:t xml:space="preserve">Figura </w:t>
-      </w:r>
-      <w:r>
-        <w:t>11</w:t>
+        <w:t>Figura 11</w:t>
       </w:r>
     </w:p>
     <w:p>
@@ -4059,10 +4038,7 @@
         <w:jc w:val="center"/>
       </w:pPr>
       <w:r>
-        <w:t xml:space="preserve">Figura </w:t>
-      </w:r>
-      <w:r>
-        <w:t>12</w:t>
+        <w:t>Figura 12</w:t>
       </w:r>
     </w:p>
     <w:p>
@@ -4133,10 +4109,7 @@
         <w:jc w:val="center"/>
       </w:pPr>
       <w:r>
-        <w:t xml:space="preserve">Figura </w:t>
-      </w:r>
-      <w:r>
-        <w:t>13</w:t>
+        <w:t>Figura 13</w:t>
       </w:r>
     </w:p>
     <w:p>
@@ -4218,10 +4191,7 @@
         <w:jc w:val="center"/>
       </w:pPr>
       <w:r>
-        <w:t xml:space="preserve">Figura </w:t>
-      </w:r>
-      <w:r>
-        <w:t>14</w:t>
+        <w:t>Figura 14</w:t>
       </w:r>
     </w:p>
     <w:p>
@@ -4276,10 +4246,7 @@
         <w:jc w:val="center"/>
       </w:pPr>
       <w:r>
-        <w:t xml:space="preserve">Figura </w:t>
-      </w:r>
-      <w:r>
-        <w:t>15</w:t>
+        <w:t>Figura 15</w:t>
       </w:r>
     </w:p>
     <w:p>
@@ -8408,28 +8375,28 @@
 </file>
 
 <file path=customXml/item1.xml><?xml version="1.0" encoding="utf-8"?>
-<b:Sources xmlns:b="http://schemas.openxmlformats.org/officeDocument/2006/bibliography" xmlns="http://schemas.openxmlformats.org/officeDocument/2006/bibliography" SelectedStyle="\APASixthEditionOfficeOnline.xsl" StyleName="APA" Version="6"/>
-</file>
-
-<file path=customXml/item2.xml><?xml version="1.0" encoding="utf-8"?>
 <go:gDocsCustomXmlDataStorage xmlns:go="http://customooxmlschemas.google.com/" xmlns:r="http://schemas.openxmlformats.org/officeDocument/2006/relationships">
   <go:docsCustomData xmlns:go="http://customooxmlschemas.google.com/" roundtripDataSignature="AMtx7miPDo3nmHwTVEnnvsqc2L5jDA6i2A==">AMUW2mU7f+64AAmPVG6xtJYZa8n9T3nx0w3eJ1PBTNypPziyDG/d0LcvGvQe4a4cHwiDMO6JZ6yy6cmHcgoU20VIbuMZI/9AvJdctdrf/201DFR1slWxYIs+gQOowewtAwD8GFnwJ4tfJF1wLubM5ayXB6bp5h7zjNxUI1hxLP/Cwf7S81oAuVlMnSL5CpzDI5JCmGqhA3YvdCli1q7kc6yCOOITmJm7Qp+VNvfwUG9HM8C9oOwXPpjIxRvqGZ3wpRsAjJ10iL96</go:docsCustomData>
 </go:gDocsCustomXmlDataStorage>
 </file>
 
-<file path=customXml/itemProps1.xml><?xml version="1.0" encoding="utf-8"?>
-<ds:datastoreItem xmlns:ds="http://schemas.openxmlformats.org/officeDocument/2006/customXml" ds:itemID="{14DEFC65-C4C3-47F5-98B3-398826E92B3D}">
-  <ds:schemaRefs>
-    <ds:schemaRef ds:uri="http://schemas.openxmlformats.org/officeDocument/2006/bibliography"/>
-  </ds:schemaRefs>
-</ds:datastoreItem>
+<file path=customXml/item2.xml><?xml version="1.0" encoding="utf-8"?>
+<b:Sources xmlns:b="http://schemas.openxmlformats.org/officeDocument/2006/bibliography" xmlns="http://schemas.openxmlformats.org/officeDocument/2006/bibliography" SelectedStyle="\APASixthEditionOfficeOnline.xsl" StyleName="APA" Version="6"/>
 </file>
 
-<file path=customXml/itemProps2.xml><?xml version="1.0" encoding="utf-8"?>
+<file path=customXml/itemProps1.xml><?xml version="1.0" encoding="utf-8"?>
 <ds:datastoreItem xmlns:ds="http://schemas.openxmlformats.org/officeDocument/2006/customXml" ds:itemID="{11111111-1234-1234-1234-123412341234}">
   <ds:schemaRefs>
     <ds:schemaRef ds:uri="http://customooxmlschemas.google.com/"/>
     <ds:schemaRef ds:uri="http://schemas.openxmlformats.org/officeDocument/2006/relationships"/>
   </ds:schemaRefs>
 </ds:datastoreItem>
+</file>
+
+<file path=customXml/itemProps2.xml><?xml version="1.0" encoding="utf-8"?>
+<ds:datastoreItem xmlns:ds="http://schemas.openxmlformats.org/officeDocument/2006/customXml" ds:itemID="{14DEFC65-C4C3-47F5-98B3-398826E92B3D}">
+  <ds:schemaRefs>
+    <ds:schemaRef ds:uri="http://schemas.openxmlformats.org/officeDocument/2006/bibliography"/>
+  </ds:schemaRefs>
+</ds:datastoreItem>
 </file>
</xml_diff>